<commit_message>
Update model diagnostics and main simulation/model script
</commit_message>
<xml_diff>
--- a/Simulation_summary.docx
+++ b/Simulation_summary.docx
@@ -13,20 +13,73 @@
         <w:rPr>
           <w:b/>
         </w:rPr>
-        <w:t>Bayesian framework (updated 11/08/2021)</w:t>
-      </w:r>
-    </w:p>
-    <w:p>
-      <w:r>
-        <w:t xml:space="preserve">In October, I revamped the </w:t>
-      </w:r>
-      <w:proofErr w:type="spellStart"/>
-      <w:r>
-        <w:t>CKMR</w:t>
-      </w:r>
-      <w:proofErr w:type="spellEnd"/>
-      <w:r>
-        <w:t xml:space="preserve"> code in two major ways:</w:t>
+        <w:t>Bayesian framework (updated 1</w:t>
+      </w:r>
+      <w:r>
+        <w:rPr>
+          <w:b/>
+        </w:rPr>
+        <w:t>2</w:t>
+      </w:r>
+      <w:r>
+        <w:rPr>
+          <w:b/>
+        </w:rPr>
+        <w:t>/0</w:t>
+      </w:r>
+      <w:r>
+        <w:rPr>
+          <w:b/>
+        </w:rPr>
+        <w:t>6</w:t>
+      </w:r>
+      <w:r>
+        <w:rPr>
+          <w:b/>
+        </w:rPr>
+        <w:t>/2021)</w:t>
+      </w:r>
+    </w:p>
+    <w:p>
+      <w:pPr>
+        <w:pStyle w:val="Heading2"/>
+      </w:pPr>
+      <w:r>
+        <w:t>12/06/2021</w:t>
+      </w:r>
+    </w:p>
+    <w:p>
+      <w:r>
+        <w:t xml:space="preserve">Checking gelman’s diagnostic and geweke plots, it seems that I need to increase the burn-in period. </w:t>
+      </w:r>
+      <w:r>
+        <w:t>Think I’ll try 10,000</w:t>
+      </w:r>
+      <w:r>
+        <w:t xml:space="preserve"> (changed from 5,000). </w:t>
+      </w:r>
+    </w:p>
+    <w:p>
+      <w:r>
+        <w:t>From the Heidelberger &amp; Welch diagnostic and Raftery-Lewis test, I also increased the number of draws from the posterior to 10,000 (changed from 5,000).</w:t>
+      </w:r>
+    </w:p>
+    <w:p>
+      <w:r>
+        <w:t>Based on the autocorrelation plots, I changed the thinning rate to 15 (changed from 1)</w:t>
+      </w:r>
+    </w:p>
+    <w:p>
+      <w:pPr>
+        <w:pStyle w:val="Heading2"/>
+      </w:pPr>
+      <w:r>
+        <w:t>11/08/2021</w:t>
+      </w:r>
+    </w:p>
+    <w:p>
+      <w:r>
+        <w:t>In October, I revamped the CKMR code in two major ways:</w:t>
       </w:r>
     </w:p>
     <w:p>
@@ -50,23 +103,7 @@
         </w:numPr>
       </w:pPr>
       <w:r>
-        <w:t xml:space="preserve">Changed FROM a </w:t>
-      </w:r>
-      <w:proofErr w:type="gramStart"/>
-      <w:r>
-        <w:t>frequentist based</w:t>
-      </w:r>
-      <w:proofErr w:type="gramEnd"/>
-      <w:r>
-        <w:t xml:space="preserve"> approach and optimization via </w:t>
-      </w:r>
-      <w:proofErr w:type="spellStart"/>
-      <w:r>
-        <w:t>optimx</w:t>
-      </w:r>
-      <w:proofErr w:type="spellEnd"/>
-      <w:r>
-        <w:t xml:space="preserve"> TO a Bayesian approach and optimization via JAGS</w:t>
+        <w:t>Changed FROM a frequentist based approach and optimization via optimx TO a Bayesian approach and optimization via JAGS</w:t>
       </w:r>
     </w:p>
     <w:p>
@@ -169,44 +206,26 @@
           <w:sz w:val="22"/>
           <w:szCs w:val="22"/>
         </w:rPr>
-        <w:t xml:space="preserve">After meeting with Charlotte and </w:t>
-      </w:r>
-      <w:proofErr w:type="spellStart"/>
+        <w:t>After meeting with Charlotte and Dovi on 5/20, Charlotte revamped the simulation code to make it jive with the model code</w:t>
+      </w:r>
       <w:r>
         <w:rPr>
           <w:rFonts w:ascii="Garamond" w:hAnsi="Garamond"/>
           <w:sz w:val="22"/>
           <w:szCs w:val="22"/>
         </w:rPr>
-        <w:t>Dovi</w:t>
-      </w:r>
-      <w:proofErr w:type="spellEnd"/>
-      <w:r>
+        <w:t xml:space="preserve"> (details below).</w:t>
+      </w:r>
+    </w:p>
+    <w:p>
+      <w:pPr>
+        <w:pStyle w:val="NormalWeb"/>
+        <w:spacing w:before="0" w:beforeAutospacing="0" w:after="0" w:afterAutospacing="0"/>
         <w:rPr>
           <w:rFonts w:ascii="Garamond" w:hAnsi="Garamond"/>
           <w:sz w:val="22"/>
           <w:szCs w:val="22"/>
         </w:rPr>
-        <w:t xml:space="preserve"> on 5/20, Charlotte revamped the simulation code to make it jive with the model code</w:t>
-      </w:r>
-      <w:r>
-        <w:rPr>
-          <w:rFonts w:ascii="Garamond" w:hAnsi="Garamond"/>
-          <w:sz w:val="22"/>
-          <w:szCs w:val="22"/>
-        </w:rPr>
-        <w:t xml:space="preserve"> (details below).</w:t>
-      </w:r>
-    </w:p>
-    <w:p>
-      <w:pPr>
-        <w:pStyle w:val="NormalWeb"/>
-        <w:spacing w:before="0" w:beforeAutospacing="0" w:after="0" w:afterAutospacing="0"/>
-        <w:rPr>
-          <w:rFonts w:ascii="Garamond" w:hAnsi="Garamond"/>
-          <w:sz w:val="22"/>
-          <w:szCs w:val="22"/>
-        </w:rPr>
       </w:pPr>
     </w:p>
     <w:p>
@@ -215,11 +234,9 @@
       </w:r>
     </w:p>
     <w:p>
-      <w:proofErr w:type="spellStart"/>
       <w:r>
         <w:t>CKMR_DoviIBS_Lemon_sharks_AvgN_6yrs_06.07.2021_Lemon_CB</w:t>
       </w:r>
-      <w:proofErr w:type="spellEnd"/>
     </w:p>
     <w:p>
       <w:pPr>
@@ -275,25 +292,7 @@
           <w:sz w:val="22"/>
           <w:szCs w:val="22"/>
         </w:rPr>
-        <w:t xml:space="preserve">Second goal is to add </w:t>
-      </w:r>
-      <w:proofErr w:type="gramStart"/>
-      <w:r>
-        <w:rPr>
-          <w:rFonts w:ascii="Garamond" w:hAnsi="Garamond"/>
-          <w:sz w:val="22"/>
-          <w:szCs w:val="22"/>
-        </w:rPr>
-        <w:t>skipped-breeding</w:t>
-      </w:r>
-      <w:proofErr w:type="gramEnd"/>
-      <w:r>
-        <w:rPr>
-          <w:rFonts w:ascii="Garamond" w:hAnsi="Garamond"/>
-          <w:sz w:val="22"/>
-          <w:szCs w:val="22"/>
-        </w:rPr>
-        <w:t xml:space="preserve"> into the data generation model.</w:t>
+        <w:t>Second goal is to add skipped-breeding into the data generation model.</w:t>
       </w:r>
     </w:p>
     <w:p>
@@ -316,37 +315,38 @@
           <w:sz w:val="22"/>
           <w:szCs w:val="22"/>
         </w:rPr>
-        <w:t xml:space="preserve">Third goal is to adapt the model to account for </w:t>
-      </w:r>
-      <w:proofErr w:type="gramStart"/>
-      <w:r>
+        <w:t>Third goal is to adapt the model to account for skipped-breeding.</w:t>
+      </w:r>
+    </w:p>
+    <w:p>
+      <w:pPr>
+        <w:pStyle w:val="NormalWeb"/>
+        <w:spacing w:before="0" w:beforeAutospacing="0" w:after="0" w:afterAutospacing="0"/>
         <w:rPr>
           <w:rFonts w:ascii="Garamond" w:hAnsi="Garamond"/>
           <w:sz w:val="22"/>
           <w:szCs w:val="22"/>
         </w:rPr>
-        <w:t>skipped-breeding</w:t>
-      </w:r>
-      <w:proofErr w:type="gramEnd"/>
-      <w:r>
+      </w:pPr>
+    </w:p>
+    <w:p>
+      <w:pPr>
+        <w:pStyle w:val="NormalWeb"/>
+        <w:spacing w:before="0" w:beforeAutospacing="0" w:after="0" w:afterAutospacing="0"/>
         <w:rPr>
           <w:rFonts w:ascii="Garamond" w:hAnsi="Garamond"/>
           <w:sz w:val="22"/>
           <w:szCs w:val="22"/>
         </w:rPr>
-        <w:t>.</w:t>
-      </w:r>
-    </w:p>
-    <w:p>
-      <w:pPr>
-        <w:pStyle w:val="NormalWeb"/>
-        <w:spacing w:before="0" w:beforeAutospacing="0" w:after="0" w:afterAutospacing="0"/>
+      </w:pPr>
+      <w:r>
         <w:rPr>
           <w:rFonts w:ascii="Garamond" w:hAnsi="Garamond"/>
           <w:sz w:val="22"/>
           <w:szCs w:val="22"/>
         </w:rPr>
-      </w:pPr>
+        <w:t>I also need to reorganize and set up my infrastructure better to work with this new code …</w:t>
+      </w:r>
     </w:p>
     <w:p>
       <w:pPr>
@@ -358,66 +358,63 @@
           <w:szCs w:val="22"/>
         </w:rPr>
       </w:pPr>
-      <w:r>
+    </w:p>
+    <w:p>
+      <w:pPr>
+        <w:pStyle w:val="NormalWeb"/>
+        <w:spacing w:before="0" w:beforeAutospacing="0" w:after="0" w:afterAutospacing="0"/>
+        <w:rPr>
+          <w:rFonts w:ascii="Garamond" w:hAnsi="Garamond"/>
+          <w:b/>
+          <w:bCs/>
+          <w:sz w:val="22"/>
+          <w:szCs w:val="22"/>
+        </w:rPr>
+      </w:pPr>
+      <w:r>
+        <w:rPr>
+          <w:rFonts w:ascii="Garamond" w:hAnsi="Garamond"/>
+          <w:b/>
+          <w:bCs/>
+          <w:sz w:val="22"/>
+          <w:szCs w:val="22"/>
+        </w:rPr>
+        <w:t>Details about what Charlotte did:</w:t>
+      </w:r>
+    </w:p>
+    <w:p>
+      <w:pPr>
+        <w:pStyle w:val="NormalWeb"/>
+        <w:spacing w:before="0" w:beforeAutospacing="0" w:after="0" w:afterAutospacing="0"/>
         <w:rPr>
           <w:rFonts w:ascii="Garamond" w:hAnsi="Garamond"/>
           <w:sz w:val="22"/>
           <w:szCs w:val="22"/>
         </w:rPr>
-        <w:t>I also need to reorganize and set up my infrastructure better to work with this new code …</w:t>
-      </w:r>
-    </w:p>
-    <w:p>
-      <w:pPr>
-        <w:pStyle w:val="NormalWeb"/>
-        <w:spacing w:before="0" w:beforeAutospacing="0" w:after="0" w:afterAutospacing="0"/>
+      </w:pPr>
+      <w:r>
         <w:rPr>
           <w:rFonts w:ascii="Garamond" w:hAnsi="Garamond"/>
           <w:sz w:val="22"/>
           <w:szCs w:val="22"/>
         </w:rPr>
-      </w:pPr>
-    </w:p>
-    <w:p>
-      <w:pPr>
-        <w:pStyle w:val="NormalWeb"/>
-        <w:spacing w:before="0" w:beforeAutospacing="0" w:after="0" w:afterAutospacing="0"/>
-        <w:rPr>
-          <w:rFonts w:ascii="Garamond" w:hAnsi="Garamond"/>
-          <w:b/>
-          <w:bCs/>
-          <w:sz w:val="22"/>
-          <w:szCs w:val="22"/>
-        </w:rPr>
-      </w:pPr>
-      <w:r>
-        <w:rPr>
-          <w:rFonts w:ascii="Garamond" w:hAnsi="Garamond"/>
-          <w:b/>
-          <w:bCs/>
-          <w:sz w:val="22"/>
-          <w:szCs w:val="22"/>
-        </w:rPr>
-        <w:t>Details about what Charlotte did:</w:t>
-      </w:r>
-    </w:p>
-    <w:p>
-      <w:pPr>
-        <w:pStyle w:val="NormalWeb"/>
-        <w:spacing w:before="0" w:beforeAutospacing="0" w:after="0" w:afterAutospacing="0"/>
+        <w:t xml:space="preserve">Charlotte started by using the binomial </w:t>
+      </w:r>
+      <w:r>
         <w:rPr>
           <w:rFonts w:ascii="Garamond" w:hAnsi="Garamond"/>
           <w:sz w:val="22"/>
           <w:szCs w:val="22"/>
         </w:rPr>
-      </w:pPr>
+        <w:t xml:space="preserve">distribution during mating </w:t>
+      </w:r>
       <w:r>
         <w:rPr>
           <w:rFonts w:ascii="Garamond" w:hAnsi="Garamond"/>
           <w:sz w:val="22"/>
           <w:szCs w:val="22"/>
         </w:rPr>
-        <w:t xml:space="preserve">Charlotte started by using the binomial </w:t>
+        <w:t>- so a maximum of 1 pup per female per year</w:t>
       </w:r>
       <w:r>
         <w:rPr>
@@ -425,7 +422,7 @@
           <w:sz w:val="22"/>
           <w:szCs w:val="22"/>
         </w:rPr>
-        <w:t xml:space="preserve">distribution during mating </w:t>
+        <w:t xml:space="preserve"> - t</w:t>
       </w:r>
       <w:r>
         <w:rPr>
@@ -433,34 +430,8 @@
           <w:sz w:val="22"/>
           <w:szCs w:val="22"/>
         </w:rPr>
-        <w:t>- so a maximum of 1 pup per female per year</w:t>
-      </w:r>
-      <w:r>
-        <w:rPr>
-          <w:rFonts w:ascii="Garamond" w:hAnsi="Garamond"/>
-          <w:sz w:val="22"/>
-          <w:szCs w:val="22"/>
-        </w:rPr>
-        <w:t xml:space="preserve"> - t</w:t>
-      </w:r>
-      <w:r>
-        <w:rPr>
-          <w:rFonts w:ascii="Garamond" w:hAnsi="Garamond"/>
-          <w:sz w:val="22"/>
-          <w:szCs w:val="22"/>
-        </w:rPr>
-        <w:t xml:space="preserve">hen went back and added multiple mates and changed the binomial to </w:t>
-      </w:r>
-      <w:proofErr w:type="spellStart"/>
-      <w:r>
-        <w:rPr>
-          <w:rFonts w:ascii="Garamond" w:hAnsi="Garamond"/>
-          <w:sz w:val="22"/>
-          <w:szCs w:val="22"/>
-        </w:rPr>
-        <w:t>poisson</w:t>
-      </w:r>
-      <w:proofErr w:type="spellEnd"/>
+        <w:t>hen went back and added multiple mates and changed the binomial to poisson</w:t>
+      </w:r>
       <w:r>
         <w:rPr>
           <w:rFonts w:ascii="Garamond" w:hAnsi="Garamond"/>
@@ -485,25 +456,7 @@
           <w:sz w:val="22"/>
           <w:szCs w:val="22"/>
         </w:rPr>
-        <w:t xml:space="preserve">Once </w:t>
-      </w:r>
-      <w:proofErr w:type="gramStart"/>
-      <w:r>
-        <w:rPr>
-          <w:rFonts w:ascii="Garamond" w:hAnsi="Garamond"/>
-          <w:sz w:val="22"/>
-          <w:szCs w:val="22"/>
-        </w:rPr>
-        <w:t>skipped-breeding</w:t>
-      </w:r>
-      <w:proofErr w:type="gramEnd"/>
-      <w:r>
-        <w:rPr>
-          <w:rFonts w:ascii="Garamond" w:hAnsi="Garamond"/>
-          <w:sz w:val="22"/>
-          <w:szCs w:val="22"/>
-        </w:rPr>
-        <w:t xml:space="preserve"> is introduced, the model fails (see below):</w:t>
+        <w:t>Once skipped-breeding is introduced, the model fails (see below):</w:t>
       </w:r>
     </w:p>
     <w:p>
@@ -654,39 +607,7 @@
           <w:rFonts w:eastAsia="Times New Roman" w:cs="Times New Roman"/>
           <w:bCs w:val="0"/>
         </w:rPr>
-        <w:t xml:space="preserve">And here are the results after Charlotte’s edits when the data generation model includes </w:t>
-      </w:r>
-      <w:proofErr w:type="gramStart"/>
-      <w:r>
-        <w:rPr>
-          <w:rFonts w:eastAsia="Times New Roman" w:cs="Times New Roman"/>
-          <w:bCs w:val="0"/>
-        </w:rPr>
-        <w:t>skipped-breeding</w:t>
-      </w:r>
-      <w:proofErr w:type="gramEnd"/>
-      <w:r>
-        <w:rPr>
-          <w:rFonts w:eastAsia="Times New Roman" w:cs="Times New Roman"/>
-          <w:bCs w:val="0"/>
-        </w:rPr>
-        <w:t xml:space="preserve"> that the </w:t>
-      </w:r>
-      <w:proofErr w:type="spellStart"/>
-      <w:r>
-        <w:rPr>
-          <w:rFonts w:eastAsia="Times New Roman" w:cs="Times New Roman"/>
-          <w:bCs w:val="0"/>
-        </w:rPr>
-        <w:t>CKMR</w:t>
-      </w:r>
-      <w:proofErr w:type="spellEnd"/>
-      <w:r>
-        <w:rPr>
-          <w:rFonts w:eastAsia="Times New Roman" w:cs="Times New Roman"/>
-          <w:bCs w:val="0"/>
-        </w:rPr>
-        <w:t xml:space="preserve"> model doesn’t account for:</w:t>
+        <w:t>And here are the results after Charlotte’s edits when the data generation model includes skipped-breeding that the CKMR model doesn’t account for:</w:t>
       </w:r>
     </w:p>
     <w:p>
@@ -768,23 +689,7 @@
           <w:rFonts w:eastAsia="Times New Roman" w:cs="Times New Roman"/>
           <w:bCs w:val="0"/>
         </w:rPr>
-        <w:t xml:space="preserve">Clearly, we need to account for </w:t>
-      </w:r>
-      <w:proofErr w:type="gramStart"/>
-      <w:r>
-        <w:rPr>
-          <w:rFonts w:eastAsia="Times New Roman" w:cs="Times New Roman"/>
-          <w:bCs w:val="0"/>
-        </w:rPr>
-        <w:t>skipped-breeding</w:t>
-      </w:r>
-      <w:proofErr w:type="gramEnd"/>
-      <w:r>
-        <w:rPr>
-          <w:rFonts w:eastAsia="Times New Roman" w:cs="Times New Roman"/>
-          <w:bCs w:val="0"/>
-        </w:rPr>
-        <w:t xml:space="preserve"> in the model.</w:t>
+        <w:t>Clearly, we need to account for skipped-breeding in the model.</w:t>
       </w:r>
     </w:p>
     <w:p>
@@ -1030,23 +935,7 @@
           <w:rFonts w:eastAsia="Times New Roman" w:cs="Times New Roman"/>
           <w:bCs w:val="0"/>
         </w:rPr>
-        <w:t>used the Euler-</w:t>
-      </w:r>
-      <w:proofErr w:type="spellStart"/>
-      <w:r>
-        <w:rPr>
-          <w:rFonts w:eastAsia="Times New Roman" w:cs="Times New Roman"/>
-          <w:bCs w:val="0"/>
-        </w:rPr>
-        <w:t>Lotka</w:t>
-      </w:r>
-      <w:proofErr w:type="spellEnd"/>
-      <w:r>
-        <w:rPr>
-          <w:rFonts w:eastAsia="Times New Roman" w:cs="Times New Roman"/>
-          <w:bCs w:val="0"/>
-        </w:rPr>
-        <w:t xml:space="preserve"> equation</w:t>
+        <w:t>used the Euler-Lotka equation</w:t>
       </w:r>
     </w:p>
     <w:p/>
@@ -1084,28 +973,12 @@
       <w:r>
         <w:t xml:space="preserve">The main scripts I'm testing are the scripts with shortcuts here: </w:t>
       </w:r>
-      <w:proofErr w:type="spellStart"/>
-      <w:r>
-        <w:rPr>
-          <w:rFonts w:ascii="Courier New" w:hAnsi="Courier New" w:cs="Courier New"/>
-        </w:rPr>
-        <w:t>02_IBS</w:t>
-      </w:r>
-      <w:proofErr w:type="spellEnd"/>
-      <w:r>
-        <w:rPr>
-          <w:rFonts w:ascii="Courier New" w:hAnsi="Courier New" w:cs="Courier New"/>
-        </w:rPr>
-        <w:t>/</w:t>
-      </w:r>
-      <w:proofErr w:type="spellStart"/>
-      <w:r>
-        <w:rPr>
-          <w:rFonts w:ascii="Courier New" w:hAnsi="Courier New" w:cs="Courier New"/>
-        </w:rPr>
-        <w:t>currently_testing</w:t>
-      </w:r>
-      <w:proofErr w:type="spellEnd"/>
+      <w:r>
+        <w:rPr>
+          <w:rFonts w:ascii="Courier New" w:hAnsi="Courier New" w:cs="Courier New"/>
+        </w:rPr>
+        <w:t>02_IBS/currently_testing</w:t>
+      </w:r>
     </w:p>
     <w:p>
       <w:pPr>
@@ -1135,7 +1008,6 @@
           <w:bCs w:val="0"/>
         </w:rPr>
       </w:pPr>
-      <w:proofErr w:type="spellStart"/>
       <w:r>
         <w:rPr>
           <w:rFonts w:ascii="Courier New" w:hAnsi="Courier New" w:cs="Courier New"/>
@@ -1145,7 +1017,6 @@
         </w:rPr>
         <w:t>CKMR_DoviIBS_Lemon_sharks_AvgN_6yrs_05.20.2021_Lemon.R</w:t>
       </w:r>
-      <w:proofErr w:type="spellEnd"/>
       <w:r>
         <w:rPr>
           <w:b/>
@@ -1161,15 +1032,7 @@
         <w:t xml:space="preserve"> </w:t>
       </w:r>
       <w:r>
-        <w:t xml:space="preserve">This script uses </w:t>
-      </w:r>
-      <w:proofErr w:type="spellStart"/>
-      <w:r>
-        <w:t>Dovi's</w:t>
-      </w:r>
-      <w:proofErr w:type="spellEnd"/>
-      <w:r>
-        <w:t xml:space="preserve"> IBS simulation to simulat</w:t>
+        <w:t>This script uses Dovi's IBS simulation to simulat</w:t>
       </w:r>
       <w:r>
         <w:t>e</w:t>
@@ -1192,7 +1055,6 @@
           <w:bCs w:val="0"/>
         </w:rPr>
       </w:pPr>
-      <w:proofErr w:type="spellStart"/>
       <w:r>
         <w:rPr>
           <w:rFonts w:ascii="Courier New" w:hAnsi="Courier New" w:cs="Courier New"/>
@@ -1209,114 +1071,72 @@
           <w:bCs w:val="0"/>
           <w:color w:val="7030A0"/>
         </w:rPr>
-        <w:t>.R</w:t>
-      </w:r>
-      <w:proofErr w:type="spellEnd"/>
-      <w:r>
-        <w:rPr>
-          <w:rFonts w:ascii="Courier New" w:hAnsi="Courier New" w:cs="Courier New"/>
-          <w:b/>
-          <w:bCs w:val="0"/>
-          <w:color w:val="7030A0"/>
+        <w:t xml:space="preserve">.R: </w:t>
+      </w:r>
+      <w:r>
+        <w:rPr>
+          <w:rFonts w:cs="Courier New"/>
+        </w:rPr>
+        <w:t>This script</w:t>
+      </w:r>
+      <w:r>
+        <w:rPr>
+          <w:rFonts w:cs="Courier New"/>
+          <w:b/>
+          <w:bCs w:val="0"/>
+        </w:rPr>
+        <w:t xml:space="preserve"> </w:t>
+      </w:r>
+      <w:r>
+        <w:rPr>
+          <w:rFonts w:cs="Courier New"/>
+        </w:rPr>
+        <w:t>simulates</w:t>
+      </w:r>
+      <w:r>
+        <w:rPr>
+          <w:rFonts w:cs="Courier New"/>
+        </w:rPr>
+        <w:t xml:space="preserve"> a population of cownose rays (1 pup per year per female) and samples the population over six years.</w:t>
+      </w:r>
+    </w:p>
+    <w:p/>
+    <w:p>
+      <w:r>
+        <w:rPr>
+          <w:rFonts w:ascii="Courier New" w:hAnsi="Courier New" w:cs="Courier New"/>
+          <w:b/>
+          <w:bCs w:val="0"/>
+        </w:rPr>
+        <w:t>fishSim_CKMR_sex-specific_and_aggregated_loop_AvgN_6yrs_05.13.2021_Lemon.R</w:t>
+      </w:r>
+      <w:r>
+        <w:t>: this script uses fishSim to simulate a population of Lemon Sharks and samples this population over six years. The script returns relatively unbiased abundance estimates, with a median relative bias for males, females, and all adults around 2-4%.</w:t>
+      </w:r>
+    </w:p>
+    <w:p>
+      <w:r>
+        <w:rPr>
+          <w:rFonts w:ascii="Courier New" w:hAnsi="Courier New" w:cs="Courier New"/>
+          <w:b/>
+          <w:bCs w:val="0"/>
+        </w:rPr>
+        <w:t>fishSim_CKMR_sex-specific_and_aggregated_loop_AvgN_6yrs_05.13.2021_CNR.R</w:t>
+      </w:r>
+      <w:r>
+        <w:rPr>
+          <w:b/>
+          <w:bCs w:val="0"/>
         </w:rPr>
         <w:t xml:space="preserve">: </w:t>
       </w:r>
       <w:r>
-        <w:rPr>
-          <w:rFonts w:cs="Courier New"/>
-        </w:rPr>
-        <w:t>This script</w:t>
-      </w:r>
-      <w:r>
-        <w:rPr>
-          <w:rFonts w:cs="Courier New"/>
-          <w:b/>
-          <w:bCs w:val="0"/>
-        </w:rPr>
-        <w:t xml:space="preserve"> </w:t>
-      </w:r>
-      <w:r>
-        <w:rPr>
-          <w:rFonts w:cs="Courier New"/>
-        </w:rPr>
-        <w:t>simulates</w:t>
-      </w:r>
-      <w:r>
-        <w:rPr>
-          <w:rFonts w:cs="Courier New"/>
-        </w:rPr>
-        <w:t xml:space="preserve"> a population of cownose rays (1 pup per year per female) and samples the population over six years.</w:t>
-      </w:r>
-    </w:p>
-    <w:p/>
-    <w:p>
-      <w:r>
-        <w:rPr>
-          <w:rFonts w:ascii="Courier New" w:hAnsi="Courier New" w:cs="Courier New"/>
-          <w:b/>
-          <w:bCs w:val="0"/>
-        </w:rPr>
-        <w:t>fishSim_CKMR_sex-specific_and_aggregated_loop_AvgN_6yrs_05.13.2021_Lemon.R</w:t>
-      </w:r>
-      <w:r>
-        <w:t xml:space="preserve">: this script uses </w:t>
-      </w:r>
-      <w:proofErr w:type="spellStart"/>
-      <w:r>
-        <w:t>fishSim</w:t>
-      </w:r>
-      <w:proofErr w:type="spellEnd"/>
-      <w:r>
-        <w:t xml:space="preserve"> to simulate a population of Lemon Sharks and samples this population over six years. The script returns relatively unbiased abundance estimates, with a median relative bias for males, females, and all adults around 2-4%.</w:t>
-      </w:r>
-    </w:p>
-    <w:p>
-      <w:r>
-        <w:rPr>
-          <w:rFonts w:ascii="Courier New" w:hAnsi="Courier New" w:cs="Courier New"/>
-          <w:b/>
-          <w:bCs w:val="0"/>
-        </w:rPr>
-        <w:t>fishSim_CKMR_sex-specific_and_aggregated_loop_AvgN_6yrs_05.13.2021_CNR.R</w:t>
-      </w:r>
-      <w:r>
-        <w:rPr>
-          <w:b/>
-          <w:bCs w:val="0"/>
-        </w:rPr>
-        <w:t xml:space="preserve">: </w:t>
-      </w:r>
-      <w:r>
-        <w:t xml:space="preserve">this script uses </w:t>
-      </w:r>
-      <w:proofErr w:type="spellStart"/>
-      <w:r>
-        <w:t>fishSim</w:t>
-      </w:r>
-      <w:proofErr w:type="spellEnd"/>
-      <w:r>
-        <w:t xml:space="preserve"> to simulate a population of Cownose Rays and samples the population over six years. The script returns abundance estimates that are quite biased, with a median relative bias closer to 20%</w:t>
-      </w:r>
-    </w:p>
-    <w:p>
-      <w:r>
-        <w:t xml:space="preserve">*All of these scripts include the kinship probability and likelihood functions as part of the script </w:t>
-      </w:r>
-      <w:proofErr w:type="gramStart"/>
-      <w:r>
-        <w:t>i.e.</w:t>
-      </w:r>
-      <w:proofErr w:type="gramEnd"/>
-      <w:r>
-        <w:t xml:space="preserve"> they're not sourced from the </w:t>
-      </w:r>
-      <w:proofErr w:type="spellStart"/>
-      <w:r>
-        <w:t>00_functions</w:t>
-      </w:r>
-      <w:proofErr w:type="spellEnd"/>
-      <w:r>
-        <w:t xml:space="preserve"> folder*</w:t>
+        <w:t>this script uses fishSim to simulate a population of Cownose Rays and samples the population over six years. The script returns abundance estimates that are quite biased, with a median relative bias closer to 20%</w:t>
+      </w:r>
+    </w:p>
+    <w:p>
+      <w:r>
+        <w:t>*All of these scripts include the kinship probability and likelihood functions as part of the script i.e. they're not sourced from the 00_functions folder*</w:t>
       </w:r>
     </w:p>
     <w:p>
@@ -1405,15 +1225,7 @@
         <w:spacing w:after="0" w:line="240" w:lineRule="auto"/>
       </w:pPr>
       <w:r>
-        <w:t>Are the simulation parameters correctly defined? (</w:t>
-      </w:r>
-      <w:proofErr w:type="spellStart"/>
-      <w:r>
-        <w:t>Dovi</w:t>
-      </w:r>
-      <w:proofErr w:type="spellEnd"/>
-      <w:r>
-        <w:t>)</w:t>
+        <w:t>Are the simulation parameters correctly defined? (Dovi)</w:t>
       </w:r>
     </w:p>
     <w:p>
@@ -1426,15 +1238,7 @@
         <w:spacing w:after="0" w:line="240" w:lineRule="auto"/>
       </w:pPr>
       <w:r>
-        <w:t>Am I sampling the population appropriately? (</w:t>
-      </w:r>
-      <w:proofErr w:type="spellStart"/>
-      <w:r>
-        <w:t>Dovi</w:t>
-      </w:r>
-      <w:proofErr w:type="spellEnd"/>
-      <w:r>
-        <w:t>)</w:t>
+        <w:t>Am I sampling the population appropriately? (Dovi)</w:t>
       </w:r>
     </w:p>
     <w:p>
@@ -1554,15 +1358,7 @@
         <w:t>These are the parameters that are setting up the individual-based simulation</w:t>
       </w:r>
       <w:r>
-        <w:t xml:space="preserve"> with </w:t>
-      </w:r>
-      <w:proofErr w:type="spellStart"/>
-      <w:r>
-        <w:t>Dovi’s</w:t>
-      </w:r>
-      <w:proofErr w:type="spellEnd"/>
-      <w:r>
-        <w:t xml:space="preserve"> IBS code</w:t>
+        <w:t xml:space="preserve"> with Dovi’s IBS code</w:t>
       </w:r>
       <w:r>
         <w:t>.</w:t>
@@ -2285,19 +2081,11 @@
           <w:b/>
         </w:rPr>
       </w:pPr>
-      <w:proofErr w:type="spellStart"/>
-      <w:r>
-        <w:rPr>
-          <w:b/>
-        </w:rPr>
-        <w:t>CKMR</w:t>
-      </w:r>
-      <w:proofErr w:type="spellEnd"/>
-      <w:r>
-        <w:rPr>
-          <w:b/>
-        </w:rPr>
-        <w:t xml:space="preserve"> parameters</w:t>
+      <w:r>
+        <w:rPr>
+          <w:b/>
+        </w:rPr>
+        <w:t>CKMR parameters</w:t>
       </w:r>
       <w:r>
         <w:rPr>
@@ -2314,38 +2102,28 @@
         <w:t>The</w:t>
       </w:r>
       <w:r>
-        <w:t xml:space="preserve">se are the parameters that are being used or estimated in the </w:t>
-      </w:r>
-      <w:proofErr w:type="spellStart"/>
-      <w:r>
-        <w:t>CKMR</w:t>
-      </w:r>
-      <w:proofErr w:type="spellEnd"/>
-      <w:r>
-        <w:t xml:space="preserve"> model.</w:t>
-      </w:r>
-    </w:p>
-    <w:p>
-      <w:pPr>
-        <w:spacing w:after="0" w:line="240" w:lineRule="auto"/>
-        <w:rPr>
-          <w:b/>
-          <w:bCs w:val="0"/>
-        </w:rPr>
-      </w:pPr>
-    </w:p>
-    <w:p>
-      <w:pPr>
-        <w:spacing w:after="0" w:line="240" w:lineRule="auto"/>
-      </w:pPr>
-      <w:proofErr w:type="spellStart"/>
+        <w:t>se are the parameters that are being used or estimated in the CKMR model.</w:t>
+      </w:r>
+    </w:p>
+    <w:p>
+      <w:pPr>
+        <w:spacing w:after="0" w:line="240" w:lineRule="auto"/>
+        <w:rPr>
+          <w:b/>
+          <w:bCs w:val="0"/>
+        </w:rPr>
+      </w:pPr>
+    </w:p>
+    <w:p>
+      <w:pPr>
+        <w:spacing w:after="0" w:line="240" w:lineRule="auto"/>
+      </w:pPr>
       <w:r>
         <w:rPr>
           <w:rFonts w:ascii="Courier New" w:hAnsi="Courier New" w:cs="Courier New"/>
         </w:rPr>
         <w:t>year_est</w:t>
       </w:r>
-      <w:proofErr w:type="spellEnd"/>
       <w:r>
         <w:rPr>
           <w:rFonts w:ascii="Courier New" w:hAnsi="Courier New" w:cs="Courier New"/>
@@ -2394,14 +2172,12 @@
       <w:r>
         <w:t>from the birth year of the oldest sampled individual (</w:t>
       </w:r>
-      <w:proofErr w:type="spellStart"/>
       <w:r>
         <w:rPr>
           <w:rFonts w:ascii="Courier New" w:hAnsi="Courier New" w:cs="Courier New"/>
         </w:rPr>
         <w:t>min_cohort</w:t>
       </w:r>
-      <w:proofErr w:type="spellEnd"/>
       <w:r>
         <w:t>)</w:t>
       </w:r>
@@ -2414,14 +2190,12 @@
       <w:r>
         <w:t xml:space="preserve"> abundance in a given year a function of abundance in </w:t>
       </w:r>
-      <w:proofErr w:type="spellStart"/>
       <w:r>
         <w:rPr>
           <w:rFonts w:ascii="Courier New" w:hAnsi="Courier New" w:cs="Courier New"/>
         </w:rPr>
         <w:t>year_est</w:t>
       </w:r>
-      <w:proofErr w:type="spellEnd"/>
       <w:r>
         <w:rPr>
           <w:rFonts w:ascii="Courier New" w:hAnsi="Courier New" w:cs="Courier New"/>
@@ -2458,28 +2232,24 @@
         </w:rPr>
         <w:t xml:space="preserve">raised to the number of years between </w:t>
       </w:r>
-      <w:proofErr w:type="spellStart"/>
       <w:r>
         <w:rPr>
           <w:rFonts w:ascii="Courier New" w:hAnsi="Courier New" w:cs="Courier New"/>
         </w:rPr>
         <w:t>year_est</w:t>
       </w:r>
-      <w:proofErr w:type="spellEnd"/>
       <w:r>
         <w:rPr>
           <w:rFonts w:cs="Courier New"/>
         </w:rPr>
         <w:t xml:space="preserve"> and the younger sibling birth year (</w:t>
       </w:r>
-      <w:proofErr w:type="spellStart"/>
       <w:r>
         <w:rPr>
           <w:rFonts w:ascii="Courier New" w:hAnsi="Courier New" w:cs="Courier New"/>
         </w:rPr>
         <w:t>ys_birth</w:t>
       </w:r>
-      <w:proofErr w:type="spellEnd"/>
       <w:r>
         <w:rPr>
           <w:rFonts w:cs="Courier New"/>
@@ -2830,11 +2600,9 @@
       <w:pPr>
         <w:spacing w:after="0" w:line="240" w:lineRule="auto"/>
       </w:pPr>
-      <w:proofErr w:type="gramStart"/>
       <w:r>
         <w:t>Where</w:t>
       </w:r>
-      <w:proofErr w:type="gramEnd"/>
     </w:p>
     <w:p>
       <w:pPr>
@@ -2861,37 +2629,25 @@
       <w:pPr>
         <w:spacing w:after="0" w:line="240" w:lineRule="auto"/>
       </w:pPr>
-      <w:proofErr w:type="spellStart"/>
-      <w:r>
-        <w:t>ys</w:t>
-      </w:r>
-      <w:proofErr w:type="spellEnd"/>
-      <w:r>
-        <w:t>_ birth = the birth year of the younger individual in the comparison</w:t>
-      </w:r>
-    </w:p>
-    <w:p>
-      <w:pPr>
-        <w:spacing w:after="0" w:line="240" w:lineRule="auto"/>
-      </w:pPr>
-      <w:proofErr w:type="spellStart"/>
-      <w:r>
-        <w:t>os_birth</w:t>
-      </w:r>
-      <w:proofErr w:type="spellEnd"/>
-      <w:r>
-        <w:t xml:space="preserve"> = the birth year of the older individual in the comparison</w:t>
-      </w:r>
-    </w:p>
-    <w:p>
-      <w:pPr>
-        <w:spacing w:after="0" w:line="240" w:lineRule="auto"/>
-      </w:pPr>
-      <w:proofErr w:type="spellStart"/>
+      <w:r>
+        <w:t>ys_ birth = the birth year of the younger individual in the comparison</w:t>
+      </w:r>
+    </w:p>
+    <w:p>
+      <w:pPr>
+        <w:spacing w:after="0" w:line="240" w:lineRule="auto"/>
+      </w:pPr>
+      <w:r>
+        <w:t>os_birth = the birth year of the older individual in the comparison</w:t>
+      </w:r>
+    </w:p>
+    <w:p>
+      <w:pPr>
+        <w:spacing w:after="0" w:line="240" w:lineRule="auto"/>
+      </w:pPr>
       <w:r>
         <w:t>yr_est</w:t>
       </w:r>
-      <w:proofErr w:type="spellEnd"/>
       <w:r>
         <w:t xml:space="preserve"> = </w:t>
       </w:r>
@@ -2899,15 +2655,7 @@
         <w:t>the birth year of the oldest sampled individual</w:t>
       </w:r>
       <w:r>
-        <w:t xml:space="preserve"> </w:t>
-      </w:r>
-      <w:proofErr w:type="gramStart"/>
-      <w:r>
-        <w:t>i.e.</w:t>
-      </w:r>
-      <w:proofErr w:type="gramEnd"/>
-      <w:r>
-        <w:t xml:space="preserve"> the year </w:t>
+        <w:t xml:space="preserve"> i.e. the year </w:t>
       </w:r>
       <w:r>
         <w:t>for which we’re estimating abundance</w:t>
@@ -3027,21 +2775,7 @@
         <w:rPr>
           <w:rFonts w:eastAsiaTheme="minorEastAsia"/>
         </w:rPr>
-        <w:t xml:space="preserve"> birth year (</w:t>
-      </w:r>
-      <w:proofErr w:type="gramStart"/>
-      <w:r>
-        <w:rPr>
-          <w:rFonts w:eastAsiaTheme="minorEastAsia"/>
-        </w:rPr>
-        <w:t>e.g.</w:t>
-      </w:r>
-      <w:proofErr w:type="gramEnd"/>
-      <w:r>
-        <w:rPr>
-          <w:rFonts w:eastAsiaTheme="minorEastAsia"/>
-        </w:rPr>
-        <w:t xml:space="preserve"> 2021 vs 2010)</w:t>
+        <w:t xml:space="preserve"> birth year (e.g. 2021 vs 2010)</w:t>
       </w:r>
     </w:p>
     <w:p>
@@ -3295,21 +3029,7 @@
         <w:rPr>
           <w:rFonts w:eastAsiaTheme="minorEastAsia"/>
         </w:rPr>
-        <w:t>year of estimation (</w:t>
-      </w:r>
-      <w:proofErr w:type="gramStart"/>
-      <w:r>
-        <w:rPr>
-          <w:rFonts w:eastAsiaTheme="minorEastAsia"/>
-        </w:rPr>
-        <w:t>i.e.</w:t>
-      </w:r>
-      <w:proofErr w:type="gramEnd"/>
-      <w:r>
-        <w:rPr>
-          <w:rFonts w:eastAsiaTheme="minorEastAsia"/>
-        </w:rPr>
-        <w:t xml:space="preserve"> birth year of oldest sampled individual).</w:t>
+        <w:t>year of estimation (i.e. birth year of oldest sampled individual).</w:t>
       </w:r>
     </w:p>
     <w:p>
@@ -3330,14 +3050,12 @@
         </w:rPr>
         <w:t xml:space="preserve">I have been fixing this value to the mean population growth between </w:t>
       </w:r>
-      <w:proofErr w:type="spellStart"/>
       <w:r>
         <w:rPr>
           <w:rFonts w:eastAsiaTheme="minorEastAsia"/>
         </w:rPr>
         <w:t>yr_est</w:t>
       </w:r>
-      <w:proofErr w:type="spellEnd"/>
       <w:r>
         <w:rPr>
           <w:rFonts w:eastAsiaTheme="minorEastAsia"/>
@@ -3412,17 +3130,8 @@
           <w:sz w:val="24"/>
           <w:szCs w:val="24"/>
         </w:rPr>
-        <w:t xml:space="preserve">The same equation above is constructed for males. The male and female equation are saved together as an R function called </w:t>
-      </w:r>
-      <w:proofErr w:type="spellStart"/>
-      <w:r>
-        <w:rPr>
-          <w:sz w:val="24"/>
-          <w:szCs w:val="24"/>
-        </w:rPr>
-        <w:t>get_P_lemon</w:t>
-      </w:r>
-      <w:proofErr w:type="spellEnd"/>
+        <w:t>The same equation above is constructed for males. The male and female equation are saved together as an R function called get_P_lemon</w:t>
+      </w:r>
       <w:r>
         <w:rPr>
           <w:sz w:val="24"/>
@@ -3555,15 +3264,7 @@
         <w:spacing w:after="0" w:line="240" w:lineRule="auto"/>
       </w:pPr>
       <w:r>
-        <w:t>I remove within-cohort comparisons from the pairwise comparison matrix before proceeding. This is supposed to help ensure that comparisons are independent, since the variance in reproductive output should not affect the probability of recapture (</w:t>
-      </w:r>
-      <w:proofErr w:type="gramStart"/>
-      <w:r>
-        <w:t>i.e.</w:t>
-      </w:r>
-      <w:proofErr w:type="gramEnd"/>
-      <w:r>
-        <w:t xml:space="preserve"> sampling a half-sib on the second occasion)</w:t>
+        <w:t>I remove within-cohort comparisons from the pairwise comparison matrix before proceeding. This is supposed to help ensure that comparisons are independent, since the variance in reproductive output should not affect the probability of recapture (i.e. sampling a half-sib on the second occasion)</w:t>
       </w:r>
     </w:p>
     <w:p>
@@ -3686,15 +3387,7 @@
         <w:spacing w:after="0" w:line="240" w:lineRule="auto"/>
       </w:pPr>
       <w:r>
-        <w:t xml:space="preserve">I fit the </w:t>
-      </w:r>
-      <w:proofErr w:type="spellStart"/>
-      <w:r>
-        <w:t>CKMR</w:t>
-      </w:r>
-      <w:proofErr w:type="spellEnd"/>
-      <w:r>
-        <w:t xml:space="preserve"> model to the data and </w:t>
+        <w:t xml:space="preserve">I fit the CKMR model to the data and </w:t>
       </w:r>
       <w:r>
         <w:t>maximize the likelihood</w:t>
@@ -3714,13 +3407,8 @@
       <w:r>
         <w:t xml:space="preserve">the </w:t>
       </w:r>
-      <w:proofErr w:type="spellStart"/>
-      <w:r>
-        <w:t>BFGS</w:t>
-      </w:r>
-      <w:proofErr w:type="spellEnd"/>
-      <w:r>
-        <w:t xml:space="preserve"> method</w:t>
+      <w:r>
+        <w:t>BFGS method</w:t>
       </w:r>
     </w:p>
     <w:p>
@@ -3864,19 +3552,26 @@
           <w:rFonts w:cs="Courier New"/>
         </w:rPr>
       </w:pPr>
-      <w:proofErr w:type="spellStart"/>
       <w:r>
         <w:rPr>
           <w:rFonts w:cs="Courier New"/>
         </w:rPr>
-        <w:t>Pars1</w:t>
-      </w:r>
-      <w:proofErr w:type="spellEnd"/>
-      <w:r>
+        <w:t>Pars1 = vector of parameter values (in this case female abundance and male abundance)</w:t>
+      </w:r>
+    </w:p>
+    <w:p>
+      <w:pPr>
+        <w:spacing w:after="0" w:line="240" w:lineRule="auto"/>
+        <w:ind w:firstLine="720"/>
         <w:rPr>
           <w:rFonts w:cs="Courier New"/>
         </w:rPr>
-        <w:t xml:space="preserve"> = vector of parameter values (in this case female abundance and male abundance)</w:t>
+      </w:pPr>
+      <w:r>
+        <w:rPr>
+          <w:rFonts w:cs="Courier New"/>
+        </w:rPr>
+        <w:t>maxAge = maximum age (obviously)</w:t>
       </w:r>
     </w:p>
     <w:p>
@@ -3887,19 +3582,26 @@
           <w:rFonts w:cs="Courier New"/>
         </w:rPr>
       </w:pPr>
-      <w:proofErr w:type="spellStart"/>
       <w:r>
         <w:rPr>
           <w:rFonts w:cs="Courier New"/>
         </w:rPr>
-        <w:t>maxAge</w:t>
-      </w:r>
-      <w:proofErr w:type="spellEnd"/>
-      <w:r>
+        <w:t>min_est_cohort = the birth year of the oldest sampled individual</w:t>
+      </w:r>
+    </w:p>
+    <w:p>
+      <w:pPr>
+        <w:spacing w:after="0" w:line="240" w:lineRule="auto"/>
+        <w:ind w:firstLine="720"/>
         <w:rPr>
           <w:rFonts w:cs="Courier New"/>
         </w:rPr>
-        <w:t xml:space="preserve"> = maximum age (obviously)</w:t>
+      </w:pPr>
+      <w:r>
+        <w:rPr>
+          <w:rFonts w:cs="Courier New"/>
+        </w:rPr>
+        <w:t>f_age_at_mat = the year at maturity for females (m_age_at_mat is for males)</w:t>
       </w:r>
     </w:p>
     <w:p>
@@ -3910,19 +3612,19 @@
           <w:rFonts w:cs="Courier New"/>
         </w:rPr>
       </w:pPr>
-      <w:proofErr w:type="spellStart"/>
-      <w:r>
+    </w:p>
+    <w:p>
+      <w:pPr>
+        <w:spacing w:after="0" w:line="240" w:lineRule="auto"/>
         <w:rPr>
           <w:rFonts w:cs="Courier New"/>
         </w:rPr>
-        <w:t>min_est_cohort</w:t>
-      </w:r>
-      <w:proofErr w:type="spellEnd"/>
+      </w:pPr>
       <w:r>
         <w:rPr>
           <w:rFonts w:cs="Courier New"/>
         </w:rPr>
-        <w:t xml:space="preserve"> = the birth year of the oldest sampled individual</w:t>
+        <w:t>The code below is for cownose rays. The functions for lemon sharks are identical.</w:t>
       </w:r>
     </w:p>
     <w:p>
@@ -3933,66 +3635,138 @@
           <w:rFonts w:cs="Courier New"/>
         </w:rPr>
       </w:pPr>
-      <w:proofErr w:type="spellStart"/>
-      <w:r>
+    </w:p>
+    <w:p>
+      <w:pPr>
+        <w:spacing w:after="0" w:line="240" w:lineRule="auto"/>
         <w:rPr>
           <w:rFonts w:cs="Courier New"/>
         </w:rPr>
-        <w:t>f_age_at_mat</w:t>
-      </w:r>
-      <w:proofErr w:type="spellEnd"/>
-      <w:r>
+      </w:pPr>
+    </w:p>
+    <w:p>
+      <w:pPr>
+        <w:spacing w:after="0" w:line="240" w:lineRule="auto"/>
         <w:rPr>
           <w:rFonts w:cs="Courier New"/>
         </w:rPr>
-        <w:t xml:space="preserve"> = the year at maturity for females (</w:t>
-      </w:r>
-      <w:proofErr w:type="spellStart"/>
+      </w:pPr>
       <w:r>
         <w:rPr>
           <w:rFonts w:cs="Courier New"/>
         </w:rPr>
-        <w:t>m_age_at_mat</w:t>
-      </w:r>
-      <w:proofErr w:type="spellEnd"/>
+        <w:t>#Set up empty array that will be filled with function below</w:t>
+      </w:r>
+    </w:p>
+    <w:p>
+      <w:pPr>
+        <w:spacing w:after="0" w:line="240" w:lineRule="auto"/>
+        <w:rPr>
+          <w:rFonts w:ascii="Courier New" w:hAnsi="Courier New" w:cs="Courier New"/>
+        </w:rPr>
+      </w:pPr>
+      <w:r>
+        <w:rPr>
+          <w:rFonts w:ascii="Courier New" w:hAnsi="Courier New" w:cs="Courier New"/>
+        </w:rPr>
+        <w:t xml:space="preserve">P_Mother = P_Father = array(0,dim=c(n_yrs,n_yrs)) </w:t>
+      </w:r>
       <w:r>
         <w:rPr>
           <w:rFonts w:cs="Courier New"/>
         </w:rPr>
-        <w:t xml:space="preserve"> is for males)</w:t>
-      </w:r>
-    </w:p>
-    <w:p>
-      <w:pPr>
-        <w:spacing w:after="0" w:line="240" w:lineRule="auto"/>
-        <w:ind w:firstLine="720"/>
+        <w:t>#Dimensions are older sib birth year and younger sib birth year (all of which are specified by n_yrs)</w:t>
+      </w:r>
+    </w:p>
+    <w:p>
+      <w:pPr>
+        <w:spacing w:after="0" w:line="240" w:lineRule="auto"/>
+        <w:rPr>
+          <w:rFonts w:ascii="Courier New" w:hAnsi="Courier New" w:cs="Courier New"/>
+        </w:rPr>
+      </w:pPr>
+    </w:p>
+    <w:p>
+      <w:pPr>
+        <w:spacing w:after="0" w:line="240" w:lineRule="auto"/>
         <w:rPr>
           <w:rFonts w:cs="Courier New"/>
         </w:rPr>
       </w:pPr>
-    </w:p>
-    <w:p>
-      <w:pPr>
-        <w:spacing w:after="0" w:line="240" w:lineRule="auto"/>
+      <w:r>
         <w:rPr>
           <w:rFonts w:cs="Courier New"/>
         </w:rPr>
-      </w:pPr>
-      <w:r>
+        <w:t>#CKMR model: populate array with kinship probabilities based on birth years</w:t>
+      </w:r>
+    </w:p>
+    <w:p>
+      <w:pPr>
+        <w:spacing w:after="0" w:line="240" w:lineRule="auto"/>
+        <w:rPr>
+          <w:rFonts w:ascii="Courier New" w:hAnsi="Courier New" w:cs="Courier New"/>
+        </w:rPr>
+      </w:pPr>
+      <w:r>
+        <w:rPr>
+          <w:rFonts w:ascii="Courier New" w:hAnsi="Courier New" w:cs="Courier New"/>
+        </w:rPr>
+        <w:t>get_P_cownose &lt;- function(Pars1,P_Mother,P_Father,t_start,t_end){</w:t>
+      </w:r>
+    </w:p>
+    <w:p>
+      <w:pPr>
+        <w:spacing w:after="0" w:line="240" w:lineRule="auto"/>
+        <w:rPr>
+          <w:rFonts w:ascii="Courier New" w:hAnsi="Courier New" w:cs="Courier New"/>
+        </w:rPr>
+      </w:pPr>
+      <w:r>
+        <w:rPr>
+          <w:rFonts w:ascii="Courier New" w:hAnsi="Courier New" w:cs="Courier New"/>
+        </w:rPr>
+        <w:t xml:space="preserve">  N_F=exp(Pars1[1]) #number of mature females</w:t>
+      </w:r>
+    </w:p>
+    <w:p>
+      <w:pPr>
+        <w:spacing w:after="0" w:line="240" w:lineRule="auto"/>
         <w:rPr>
           <w:rFonts w:cs="Courier New"/>
         </w:rPr>
-        <w:t>The code below is for cownose rays. The functions for lemon sharks are identical.</w:t>
-      </w:r>
-    </w:p>
-    <w:p>
-      <w:pPr>
-        <w:spacing w:after="0" w:line="240" w:lineRule="auto"/>
-        <w:ind w:firstLine="720"/>
+      </w:pPr>
+      <w:r>
+        <w:rPr>
+          <w:rFonts w:ascii="Courier New" w:hAnsi="Courier New" w:cs="Courier New"/>
+        </w:rPr>
+        <w:t xml:space="preserve">  for(os_birth in min</w:t>
+      </w:r>
+      <w:r>
+        <w:rPr>
+          <w:rFonts w:ascii="Courier New" w:hAnsi="Courier New" w:cs="Courier New"/>
+        </w:rPr>
+        <w:t>_</w:t>
+      </w:r>
+      <w:r>
+        <w:rPr>
+          <w:rFonts w:ascii="Courier New" w:hAnsi="Courier New" w:cs="Courier New"/>
+        </w:rPr>
+        <w:t xml:space="preserve">est_cohort:(n_yrs-1)){  </w:t>
+      </w:r>
+    </w:p>
+    <w:p>
+      <w:pPr>
+        <w:spacing w:after="0" w:line="240" w:lineRule="auto"/>
         <w:rPr>
           <w:rFonts w:cs="Courier New"/>
         </w:rPr>
       </w:pPr>
+      <w:r>
+        <w:rPr>
+          <w:rFonts w:ascii="Courier New" w:hAnsi="Courier New" w:cs="Courier New"/>
+        </w:rPr>
+        <w:t xml:space="preserve">    for(ys_birth in (os_birth+1):n_yrs){</w:t>
+      </w:r>
     </w:p>
     <w:p>
       <w:pPr>
@@ -4001,6 +3775,40 @@
           <w:rFonts w:cs="Courier New"/>
         </w:rPr>
       </w:pPr>
+      <w:r>
+        <w:rPr>
+          <w:rFonts w:ascii="Courier New" w:hAnsi="Courier New" w:cs="Courier New"/>
+        </w:rPr>
+        <w:t xml:space="preserve">      </w:t>
+      </w:r>
+      <w:commentRangeStart w:id="2"/>
+      <w:r>
+        <w:rPr>
+          <w:rFonts w:ascii="Courier New" w:hAnsi="Courier New" w:cs="Courier New"/>
+        </w:rPr>
+        <w:t>if((ys_birth - os_birth) &lt;= ((maxAge+1) - f_age_at_mat)){</w:t>
+      </w:r>
+      <w:commentRangeEnd w:id="2"/>
+      <w:r>
+        <w:rPr>
+          <w:rStyle w:val="CommentReference"/>
+        </w:rPr>
+        <w:commentReference w:id="2"/>
+      </w:r>
+    </w:p>
+    <w:p>
+      <w:pPr>
+        <w:spacing w:after="0" w:line="240" w:lineRule="auto"/>
+        <w:rPr>
+          <w:rFonts w:ascii="Courier New" w:hAnsi="Courier New" w:cs="Courier New"/>
+        </w:rPr>
+      </w:pPr>
+      <w:r>
+        <w:rPr>
+          <w:rFonts w:ascii="Courier New" w:hAnsi="Courier New" w:cs="Courier New"/>
+        </w:rPr>
+        <w:t xml:space="preserve">        </w:t>
+      </w:r>
     </w:p>
     <w:p>
       <w:pPr>
@@ -4009,106 +3817,155 @@
           <w:rFonts w:cs="Courier New"/>
         </w:rPr>
       </w:pPr>
+      <w:commentRangeStart w:id="3"/>
       <w:r>
         <w:rPr>
           <w:rFonts w:cs="Courier New"/>
         </w:rPr>
-        <w:t>#Set up empty array that will be filled with function below</w:t>
-      </w:r>
-    </w:p>
-    <w:p>
-      <w:pPr>
-        <w:spacing w:after="0" w:line="240" w:lineRule="auto"/>
-        <w:rPr>
-          <w:rFonts w:ascii="Courier New" w:hAnsi="Courier New" w:cs="Courier New"/>
-        </w:rPr>
-      </w:pPr>
-      <w:proofErr w:type="spellStart"/>
-      <w:r>
-        <w:rPr>
-          <w:rFonts w:ascii="Courier New" w:hAnsi="Courier New" w:cs="Courier New"/>
-        </w:rPr>
-        <w:t>P_Mother</w:t>
-      </w:r>
-      <w:proofErr w:type="spellEnd"/>
-      <w:r>
-        <w:rPr>
-          <w:rFonts w:ascii="Courier New" w:hAnsi="Courier New" w:cs="Courier New"/>
-        </w:rPr>
-        <w:t xml:space="preserve"> = </w:t>
-      </w:r>
-      <w:proofErr w:type="spellStart"/>
-      <w:r>
-        <w:rPr>
-          <w:rFonts w:ascii="Courier New" w:hAnsi="Courier New" w:cs="Courier New"/>
-        </w:rPr>
-        <w:t>P_Father</w:t>
-      </w:r>
-      <w:proofErr w:type="spellEnd"/>
-      <w:r>
-        <w:rPr>
-          <w:rFonts w:ascii="Courier New" w:hAnsi="Courier New" w:cs="Courier New"/>
-        </w:rPr>
-        <w:t xml:space="preserve"> = array(</w:t>
-      </w:r>
-      <w:proofErr w:type="spellStart"/>
-      <w:proofErr w:type="gramStart"/>
-      <w:r>
-        <w:rPr>
-          <w:rFonts w:ascii="Courier New" w:hAnsi="Courier New" w:cs="Courier New"/>
-        </w:rPr>
-        <w:t>0,dim</w:t>
-      </w:r>
-      <w:proofErr w:type="spellEnd"/>
-      <w:proofErr w:type="gramEnd"/>
-      <w:r>
-        <w:rPr>
-          <w:rFonts w:ascii="Courier New" w:hAnsi="Courier New" w:cs="Courier New"/>
-        </w:rPr>
-        <w:t>=c(</w:t>
-      </w:r>
-      <w:proofErr w:type="spellStart"/>
-      <w:r>
-        <w:rPr>
-          <w:rFonts w:ascii="Courier New" w:hAnsi="Courier New" w:cs="Courier New"/>
-        </w:rPr>
-        <w:t>n_yrs,n_yrs</w:t>
-      </w:r>
-      <w:proofErr w:type="spellEnd"/>
-      <w:r>
-        <w:rPr>
-          <w:rFonts w:ascii="Courier New" w:hAnsi="Courier New" w:cs="Courier New"/>
-        </w:rPr>
-        <w:t xml:space="preserve">)) </w:t>
-      </w:r>
-      <w:r>
+        <w:t>#Fill in array with kinship probability from CKMR equation</w:t>
+      </w:r>
+      <w:commentRangeEnd w:id="3"/>
+      <w:r>
+        <w:rPr>
+          <w:rStyle w:val="CommentReference"/>
+        </w:rPr>
+        <w:commentReference w:id="3"/>
+      </w:r>
+    </w:p>
+    <w:p>
+      <w:pPr>
+        <w:spacing w:after="0" w:line="240" w:lineRule="auto"/>
+        <w:rPr>
+          <w:rFonts w:ascii="Courier New" w:hAnsi="Courier New" w:cs="Courier New"/>
+        </w:rPr>
+      </w:pPr>
+      <w:r>
+        <w:rPr>
+          <w:rFonts w:ascii="Courier New" w:hAnsi="Courier New" w:cs="Courier New"/>
+        </w:rPr>
+        <w:t xml:space="preserve">        P_Mother[os_birth, ys_birth] &lt;- (surv^(ys_birth - os_birth))/(N_F</w:t>
+      </w:r>
+      <w:commentRangeStart w:id="4"/>
+      <w:r>
+        <w:rPr>
+          <w:rFonts w:ascii="Courier New" w:hAnsi="Courier New" w:cs="Courier New"/>
+        </w:rPr>
+        <w:t>*lam^(ys_birth-min_est_cohort))</w:t>
+      </w:r>
+      <w:commentRangeEnd w:id="4"/>
+      <w:r>
+        <w:rPr>
+          <w:rStyle w:val="CommentReference"/>
+        </w:rPr>
+        <w:commentReference w:id="4"/>
+      </w:r>
+    </w:p>
+    <w:p>
+      <w:pPr>
+        <w:spacing w:after="0" w:line="240" w:lineRule="auto"/>
         <w:rPr>
           <w:rFonts w:cs="Courier New"/>
         </w:rPr>
-        <w:t xml:space="preserve">#Dimensions are older sib birth year and younger sib birth year (all of which are specified by </w:t>
-      </w:r>
-      <w:proofErr w:type="spellStart"/>
-      <w:r>
+      </w:pPr>
+      <w:r>
+        <w:rPr>
+          <w:rFonts w:ascii="Courier New" w:hAnsi="Courier New" w:cs="Courier New"/>
+        </w:rPr>
+        <w:lastRenderedPageBreak/>
+        <w:t xml:space="preserve">      } else P_Mother[os_birth, ys_birth] &lt;- 0</w:t>
+      </w:r>
+    </w:p>
+    <w:p>
+      <w:pPr>
+        <w:spacing w:after="0" w:line="240" w:lineRule="auto"/>
+        <w:rPr>
+          <w:rFonts w:ascii="Courier New" w:hAnsi="Courier New" w:cs="Courier New"/>
+        </w:rPr>
+      </w:pPr>
+      <w:r>
+        <w:rPr>
+          <w:rFonts w:ascii="Courier New" w:hAnsi="Courier New" w:cs="Courier New"/>
+        </w:rPr>
+        <w:t xml:space="preserve">    }</w:t>
+      </w:r>
+    </w:p>
+    <w:p>
+      <w:pPr>
+        <w:spacing w:after="0" w:line="240" w:lineRule="auto"/>
+        <w:rPr>
+          <w:rFonts w:ascii="Courier New" w:hAnsi="Courier New" w:cs="Courier New"/>
+        </w:rPr>
+      </w:pPr>
+      <w:r>
+        <w:rPr>
+          <w:rFonts w:ascii="Courier New" w:hAnsi="Courier New" w:cs="Courier New"/>
+        </w:rPr>
+        <w:t xml:space="preserve">  }</w:t>
+      </w:r>
+    </w:p>
+    <w:p>
+      <w:pPr>
+        <w:spacing w:after="0" w:line="240" w:lineRule="auto"/>
+        <w:rPr>
+          <w:rFonts w:ascii="Courier New" w:hAnsi="Courier New" w:cs="Courier New"/>
+        </w:rPr>
+      </w:pPr>
+    </w:p>
+    <w:p>
+      <w:pPr>
+        <w:spacing w:after="0" w:line="240" w:lineRule="auto"/>
+        <w:rPr>
+          <w:rFonts w:ascii="Courier New" w:hAnsi="Courier New" w:cs="Courier New"/>
+        </w:rPr>
+      </w:pPr>
+      <w:r>
+        <w:rPr>
+          <w:rFonts w:ascii="Courier New" w:hAnsi="Courier New" w:cs="Courier New"/>
+        </w:rPr>
+        <w:t>##Repeat the above with males</w:t>
+      </w:r>
+    </w:p>
+    <w:p>
+      <w:pPr>
+        <w:spacing w:after="0" w:line="240" w:lineRule="auto"/>
+        <w:rPr>
+          <w:rFonts w:ascii="Courier New" w:hAnsi="Courier New" w:cs="Courier New"/>
+        </w:rPr>
+      </w:pPr>
+      <w:r>
+        <w:rPr>
+          <w:rFonts w:ascii="Courier New" w:hAnsi="Courier New" w:cs="Courier New"/>
+        </w:rPr>
+        <w:t xml:space="preserve">  N_M=exp(Pars1[2]) #number of mature males</w:t>
+      </w:r>
+    </w:p>
+    <w:p>
+      <w:pPr>
+        <w:spacing w:after="0" w:line="240" w:lineRule="auto"/>
         <w:rPr>
           <w:rFonts w:cs="Courier New"/>
         </w:rPr>
-        <w:t>n_yrs</w:t>
-      </w:r>
-      <w:proofErr w:type="spellEnd"/>
-      <w:r>
+      </w:pPr>
+      <w:r>
+        <w:rPr>
+          <w:rFonts w:ascii="Courier New" w:hAnsi="Courier New" w:cs="Courier New"/>
+        </w:rPr>
+        <w:t xml:space="preserve">  for(os_birth in min_est_cohort:(n_yrs-1)){ </w:t>
+      </w:r>
+    </w:p>
+    <w:p>
+      <w:pPr>
+        <w:spacing w:after="0" w:line="240" w:lineRule="auto"/>
         <w:rPr>
           <w:rFonts w:cs="Courier New"/>
         </w:rPr>
-        <w:t>)</w:t>
-      </w:r>
-    </w:p>
-    <w:p>
-      <w:pPr>
-        <w:spacing w:after="0" w:line="240" w:lineRule="auto"/>
-        <w:rPr>
-          <w:rFonts w:ascii="Courier New" w:hAnsi="Courier New" w:cs="Courier New"/>
-        </w:rPr>
-      </w:pPr>
+      </w:pPr>
+      <w:r>
+        <w:rPr>
+          <w:rFonts w:ascii="Courier New" w:hAnsi="Courier New" w:cs="Courier New"/>
+        </w:rPr>
+        <w:t xml:space="preserve">    for(ys_birth in (os_birth+1):n_yrs){</w:t>
+      </w:r>
     </w:p>
     <w:p>
       <w:pPr>
@@ -4119,67 +3976,200 @@
       </w:pPr>
       <w:r>
         <w:rPr>
+          <w:rFonts w:ascii="Courier New" w:hAnsi="Courier New" w:cs="Courier New"/>
+        </w:rPr>
+        <w:t xml:space="preserve">      if((ys_birth - os_birth) &lt;= ((maxAge+1) - m_age_at_mat)){</w:t>
+      </w:r>
+    </w:p>
+    <w:p>
+      <w:pPr>
+        <w:spacing w:after="0" w:line="240" w:lineRule="auto"/>
+        <w:rPr>
+          <w:rFonts w:ascii="Courier New" w:hAnsi="Courier New" w:cs="Courier New"/>
+        </w:rPr>
+      </w:pPr>
+      <w:r>
+        <w:rPr>
+          <w:rFonts w:ascii="Courier New" w:hAnsi="Courier New" w:cs="Courier New"/>
+        </w:rPr>
+        <w:t xml:space="preserve">        </w:t>
+      </w:r>
+    </w:p>
+    <w:p>
+      <w:pPr>
+        <w:spacing w:after="0" w:line="240" w:lineRule="auto"/>
+        <w:rPr>
           <w:rFonts w:cs="Courier New"/>
         </w:rPr>
-        <w:t>#</w:t>
-      </w:r>
-      <w:proofErr w:type="spellStart"/>
+      </w:pPr>
+      <w:r>
+        <w:rPr>
+          <w:rFonts w:ascii="Courier New" w:hAnsi="Courier New" w:cs="Courier New"/>
+        </w:rPr>
+        <w:t xml:space="preserve">        </w:t>
+      </w:r>
       <w:r>
         <w:rPr>
           <w:rFonts w:cs="Courier New"/>
         </w:rPr>
-        <w:t>CKMR</w:t>
-      </w:r>
-      <w:proofErr w:type="spellEnd"/>
-      <w:r>
+        <w:t>#Fill array with kinship probability from half-sib CKMR equation</w:t>
+      </w:r>
+    </w:p>
+    <w:p>
+      <w:pPr>
+        <w:spacing w:after="0" w:line="240" w:lineRule="auto"/>
+        <w:rPr>
+          <w:rFonts w:ascii="Courier New" w:hAnsi="Courier New" w:cs="Courier New"/>
+        </w:rPr>
+      </w:pPr>
+      <w:r>
+        <w:rPr>
+          <w:rFonts w:ascii="Courier New" w:hAnsi="Courier New" w:cs="Courier New"/>
+        </w:rPr>
+        <w:t xml:space="preserve">        P_Father[os_birth,ys_birth] &lt;- (surv^(ys_birth - os_birth))/(N_M*lam^(ys_birth-min_est_cohort))</w:t>
+      </w:r>
+    </w:p>
+    <w:p>
+      <w:pPr>
+        <w:spacing w:after="0" w:line="240" w:lineRule="auto"/>
         <w:rPr>
           <w:rFonts w:cs="Courier New"/>
         </w:rPr>
-        <w:t xml:space="preserve"> model: populate array with kinship probabilities based on birth years</w:t>
-      </w:r>
-    </w:p>
-    <w:p>
-      <w:pPr>
-        <w:spacing w:after="0" w:line="240" w:lineRule="auto"/>
-        <w:rPr>
-          <w:rFonts w:ascii="Courier New" w:hAnsi="Courier New" w:cs="Courier New"/>
-        </w:rPr>
-      </w:pPr>
-      <w:proofErr w:type="spellStart"/>
-      <w:r>
-        <w:rPr>
-          <w:rFonts w:ascii="Courier New" w:hAnsi="Courier New" w:cs="Courier New"/>
-        </w:rPr>
-        <w:t>get_P_cownose</w:t>
-      </w:r>
-      <w:proofErr w:type="spellEnd"/>
-      <w:r>
-        <w:rPr>
-          <w:rFonts w:ascii="Courier New" w:hAnsi="Courier New" w:cs="Courier New"/>
-        </w:rPr>
-        <w:t xml:space="preserve"> &lt;- </w:t>
-      </w:r>
-      <w:proofErr w:type="gramStart"/>
-      <w:r>
-        <w:rPr>
-          <w:rFonts w:ascii="Courier New" w:hAnsi="Courier New" w:cs="Courier New"/>
-        </w:rPr>
-        <w:t>function(</w:t>
-      </w:r>
-      <w:proofErr w:type="spellStart"/>
-      <w:proofErr w:type="gramEnd"/>
-      <w:r>
-        <w:rPr>
-          <w:rFonts w:ascii="Courier New" w:hAnsi="Courier New" w:cs="Courier New"/>
-        </w:rPr>
-        <w:t>Pars1,P_Mother,P_Father,t_start,t_end</w:t>
-      </w:r>
-      <w:proofErr w:type="spellEnd"/>
-      <w:r>
-        <w:rPr>
-          <w:rFonts w:ascii="Courier New" w:hAnsi="Courier New" w:cs="Courier New"/>
-        </w:rPr>
-        <w:t>){</w:t>
+      </w:pPr>
+      <w:r>
+        <w:rPr>
+          <w:rFonts w:ascii="Courier New" w:hAnsi="Courier New" w:cs="Courier New"/>
+        </w:rPr>
+        <w:t xml:space="preserve">      } else P_Father[os_birth,ys_birth] &lt;- 0</w:t>
+      </w:r>
+    </w:p>
+    <w:p>
+      <w:pPr>
+        <w:spacing w:after="0" w:line="240" w:lineRule="auto"/>
+        <w:rPr>
+          <w:rFonts w:ascii="Courier New" w:hAnsi="Courier New" w:cs="Courier New"/>
+        </w:rPr>
+      </w:pPr>
+      <w:r>
+        <w:rPr>
+          <w:rFonts w:ascii="Courier New" w:hAnsi="Courier New" w:cs="Courier New"/>
+        </w:rPr>
+        <w:t xml:space="preserve">    }</w:t>
+      </w:r>
+    </w:p>
+    <w:p>
+      <w:pPr>
+        <w:spacing w:after="0" w:line="240" w:lineRule="auto"/>
+        <w:rPr>
+          <w:rFonts w:ascii="Courier New" w:hAnsi="Courier New" w:cs="Courier New"/>
+        </w:rPr>
+      </w:pPr>
+      <w:r>
+        <w:rPr>
+          <w:rFonts w:ascii="Courier New" w:hAnsi="Courier New" w:cs="Courier New"/>
+        </w:rPr>
+        <w:t xml:space="preserve">  }</w:t>
+      </w:r>
+    </w:p>
+    <w:p>
+      <w:pPr>
+        <w:spacing w:after="0" w:line="240" w:lineRule="auto"/>
+        <w:rPr>
+          <w:rFonts w:ascii="Courier New" w:hAnsi="Courier New" w:cs="Courier New"/>
+        </w:rPr>
+      </w:pPr>
+      <w:r>
+        <w:rPr>
+          <w:rFonts w:ascii="Courier New" w:hAnsi="Courier New" w:cs="Courier New"/>
+        </w:rPr>
+        <w:t xml:space="preserve">  return(list(P_Mother=P_Mother, P_Father=P_Father)) </w:t>
+      </w:r>
+      <w:r>
+        <w:rPr>
+          <w:rFonts w:cs="Courier New"/>
+        </w:rPr>
+        <w:t>#return makes sure this is moved out of the loop into the environment</w:t>
+      </w:r>
+    </w:p>
+    <w:p>
+      <w:pPr>
+        <w:spacing w:after="0" w:line="240" w:lineRule="auto"/>
+        <w:rPr>
+          <w:rFonts w:ascii="Courier New" w:hAnsi="Courier New" w:cs="Courier New"/>
+        </w:rPr>
+      </w:pPr>
+      <w:r>
+        <w:rPr>
+          <w:rFonts w:ascii="Courier New" w:hAnsi="Courier New" w:cs="Courier New"/>
+        </w:rPr>
+        <w:t>}</w:t>
+      </w:r>
+    </w:p>
+    <w:p>
+      <w:pPr>
+        <w:spacing w:after="0" w:line="240" w:lineRule="auto"/>
+        <w:rPr>
+          <w:rFonts w:ascii="Arial" w:hAnsi="Arial" w:cs="Arial"/>
+          <w:b/>
+          <w:bCs w:val="0"/>
+        </w:rPr>
+      </w:pPr>
+    </w:p>
+    <w:p>
+      <w:pPr>
+        <w:pStyle w:val="Heading1"/>
+        <w:rPr>
+          <w:b/>
+          <w:bCs w:val="0"/>
+        </w:rPr>
+      </w:pPr>
+      <w:r>
+        <w:rPr>
+          <w:b/>
+          <w:bCs w:val="0"/>
+        </w:rPr>
+        <w:t>Likelihood function</w:t>
+      </w:r>
+    </w:p>
+    <w:p>
+      <w:r>
+        <w:t>Note: The Negatives and Pairs dataframes refer to the separate pairwise comparison matrices for positive and negative kinship comparisons.</w:t>
+      </w:r>
+    </w:p>
+    <w:p>
+      <w:pPr>
+        <w:spacing w:after="0" w:line="240" w:lineRule="auto"/>
+        <w:rPr>
+          <w:rFonts w:ascii="Courier New" w:hAnsi="Courier New" w:cs="Courier New"/>
+        </w:rPr>
+      </w:pPr>
+      <w:r>
+        <w:rPr>
+          <w:rFonts w:ascii="Courier New" w:hAnsi="Courier New" w:cs="Courier New"/>
+        </w:rPr>
+        <w:t>cownose_neg_log_lik &lt;- function(Pars1, Negatives_Mother, Negatives_Father, Pairs_Mother, Pairs_Father, P_Mother, P_Father, t_start, t_end) {</w:t>
+      </w:r>
+    </w:p>
+    <w:p>
+      <w:pPr>
+        <w:spacing w:after="0" w:line="240" w:lineRule="auto"/>
+        <w:rPr>
+          <w:rFonts w:ascii="Courier New" w:hAnsi="Courier New" w:cs="Courier New"/>
+        </w:rPr>
+      </w:pPr>
+    </w:p>
+    <w:p>
+      <w:pPr>
+        <w:spacing w:after="0" w:line="240" w:lineRule="auto"/>
+        <w:rPr>
+          <w:rFonts w:ascii="Courier New" w:hAnsi="Courier New" w:cs="Courier New"/>
+        </w:rPr>
+      </w:pPr>
+      <w:r>
+        <w:rPr>
+          <w:rFonts w:ascii="Courier New" w:hAnsi="Courier New" w:cs="Courier New"/>
+        </w:rPr>
+        <w:t>P=get_P_cownose(Pars1 = Pars1, P_Mother = P_Mother, P_Father = P_Father, t_start = t_start, t_end = t_end)</w:t>
       </w:r>
     </w:p>
     <w:p>
@@ -4195,48 +4185,26 @@
         </w:rPr>
         <w:t xml:space="preserve">  </w:t>
       </w:r>
-      <w:proofErr w:type="spellStart"/>
-      <w:r>
-        <w:rPr>
-          <w:rFonts w:ascii="Courier New" w:hAnsi="Courier New" w:cs="Courier New"/>
-        </w:rPr>
-        <w:t>N_F</w:t>
-      </w:r>
-      <w:proofErr w:type="spellEnd"/>
-      <w:r>
-        <w:rPr>
-          <w:rFonts w:ascii="Courier New" w:hAnsi="Courier New" w:cs="Courier New"/>
-        </w:rPr>
-        <w:t>=</w:t>
-      </w:r>
-      <w:proofErr w:type="gramStart"/>
-      <w:r>
-        <w:rPr>
-          <w:rFonts w:ascii="Courier New" w:hAnsi="Courier New" w:cs="Courier New"/>
-        </w:rPr>
-        <w:t>exp(</w:t>
-      </w:r>
-      <w:proofErr w:type="spellStart"/>
-      <w:proofErr w:type="gramEnd"/>
-      <w:r>
-        <w:rPr>
-          <w:rFonts w:ascii="Courier New" w:hAnsi="Courier New" w:cs="Courier New"/>
-        </w:rPr>
-        <w:t>Pars1</w:t>
-      </w:r>
-      <w:proofErr w:type="spellEnd"/>
-      <w:r>
-        <w:rPr>
-          <w:rFonts w:ascii="Courier New" w:hAnsi="Courier New" w:cs="Courier New"/>
-        </w:rPr>
-        <w:t>[1]) #number of mature females</w:t>
-      </w:r>
-    </w:p>
-    <w:p>
-      <w:pPr>
-        <w:spacing w:after="0" w:line="240" w:lineRule="auto"/>
-        <w:rPr>
-          <w:rFonts w:cs="Courier New"/>
+    </w:p>
+    <w:p>
+      <w:pPr>
+        <w:spacing w:after="0" w:line="240" w:lineRule="auto"/>
+        <w:rPr>
+          <w:rFonts w:ascii="Courier New" w:hAnsi="Courier New" w:cs="Courier New"/>
+        </w:rPr>
+      </w:pPr>
+      <w:r>
+        <w:rPr>
+          <w:rFonts w:ascii="Courier New" w:hAnsi="Courier New" w:cs="Courier New"/>
+        </w:rPr>
+        <w:t xml:space="preserve">  loglik=0</w:t>
+      </w:r>
+    </w:p>
+    <w:p>
+      <w:pPr>
+        <w:spacing w:after="0" w:line="240" w:lineRule="auto"/>
+        <w:rPr>
+          <w:rFonts w:ascii="Courier New" w:hAnsi="Courier New" w:cs="Courier New"/>
         </w:rPr>
       </w:pPr>
       <w:r>
@@ -4245,422 +4213,174 @@
         </w:rPr>
         <w:t xml:space="preserve">  </w:t>
       </w:r>
-      <w:proofErr w:type="gramStart"/>
-      <w:r>
-        <w:rPr>
-          <w:rFonts w:ascii="Courier New" w:hAnsi="Courier New" w:cs="Courier New"/>
-        </w:rPr>
-        <w:t>for(</w:t>
-      </w:r>
-      <w:proofErr w:type="spellStart"/>
-      <w:proofErr w:type="gramEnd"/>
-      <w:r>
-        <w:rPr>
-          <w:rFonts w:ascii="Courier New" w:hAnsi="Courier New" w:cs="Courier New"/>
-        </w:rPr>
-        <w:t>os_birth</w:t>
-      </w:r>
-      <w:proofErr w:type="spellEnd"/>
-      <w:r>
-        <w:rPr>
-          <w:rFonts w:ascii="Courier New" w:hAnsi="Courier New" w:cs="Courier New"/>
-        </w:rPr>
-        <w:t xml:space="preserve"> in </w:t>
-      </w:r>
-      <w:proofErr w:type="spellStart"/>
-      <w:r>
-        <w:rPr>
-          <w:rFonts w:ascii="Courier New" w:hAnsi="Courier New" w:cs="Courier New"/>
-        </w:rPr>
-        <w:t>min</w:t>
-      </w:r>
-      <w:r>
-        <w:rPr>
-          <w:rFonts w:ascii="Courier New" w:hAnsi="Courier New" w:cs="Courier New"/>
-        </w:rPr>
-        <w:t>_</w:t>
-      </w:r>
-      <w:r>
-        <w:rPr>
-          <w:rFonts w:ascii="Courier New" w:hAnsi="Courier New" w:cs="Courier New"/>
-        </w:rPr>
-        <w:t>est_cohort</w:t>
-      </w:r>
-      <w:proofErr w:type="spellEnd"/>
-      <w:r>
-        <w:rPr>
-          <w:rFonts w:ascii="Courier New" w:hAnsi="Courier New" w:cs="Courier New"/>
-        </w:rPr>
-        <w:t>:(</w:t>
-      </w:r>
-      <w:proofErr w:type="spellStart"/>
-      <w:r>
-        <w:rPr>
-          <w:rFonts w:ascii="Courier New" w:hAnsi="Courier New" w:cs="Courier New"/>
-        </w:rPr>
-        <w:t>n_yrs</w:t>
-      </w:r>
-      <w:proofErr w:type="spellEnd"/>
-      <w:r>
-        <w:rPr>
-          <w:rFonts w:ascii="Courier New" w:hAnsi="Courier New" w:cs="Courier New"/>
-        </w:rPr>
-        <w:t xml:space="preserve">-1)){  </w:t>
-      </w:r>
-    </w:p>
-    <w:p>
-      <w:pPr>
-        <w:spacing w:after="0" w:line="240" w:lineRule="auto"/>
-        <w:rPr>
-          <w:rFonts w:cs="Courier New"/>
-        </w:rPr>
-      </w:pPr>
-      <w:r>
-        <w:rPr>
-          <w:rFonts w:ascii="Courier New" w:hAnsi="Courier New" w:cs="Courier New"/>
-        </w:rPr>
-        <w:t xml:space="preserve">    </w:t>
-      </w:r>
-      <w:proofErr w:type="gramStart"/>
-      <w:r>
-        <w:rPr>
-          <w:rFonts w:ascii="Courier New" w:hAnsi="Courier New" w:cs="Courier New"/>
-        </w:rPr>
-        <w:t>for(</w:t>
-      </w:r>
-      <w:proofErr w:type="spellStart"/>
-      <w:proofErr w:type="gramEnd"/>
-      <w:r>
-        <w:rPr>
-          <w:rFonts w:ascii="Courier New" w:hAnsi="Courier New" w:cs="Courier New"/>
-        </w:rPr>
-        <w:t>ys_birth</w:t>
-      </w:r>
-      <w:proofErr w:type="spellEnd"/>
-      <w:r>
-        <w:rPr>
-          <w:rFonts w:ascii="Courier New" w:hAnsi="Courier New" w:cs="Courier New"/>
-        </w:rPr>
-        <w:t xml:space="preserve"> in (</w:t>
-      </w:r>
-      <w:proofErr w:type="spellStart"/>
-      <w:r>
-        <w:rPr>
-          <w:rFonts w:ascii="Courier New" w:hAnsi="Courier New" w:cs="Courier New"/>
-        </w:rPr>
-        <w:t>os_birth+1</w:t>
-      </w:r>
-      <w:proofErr w:type="spellEnd"/>
-      <w:r>
-        <w:rPr>
-          <w:rFonts w:ascii="Courier New" w:hAnsi="Courier New" w:cs="Courier New"/>
-        </w:rPr>
-        <w:t>):</w:t>
-      </w:r>
-      <w:proofErr w:type="spellStart"/>
-      <w:r>
-        <w:rPr>
-          <w:rFonts w:ascii="Courier New" w:hAnsi="Courier New" w:cs="Courier New"/>
-        </w:rPr>
-        <w:t>n_yrs</w:t>
-      </w:r>
-      <w:proofErr w:type="spellEnd"/>
-      <w:r>
-        <w:rPr>
-          <w:rFonts w:ascii="Courier New" w:hAnsi="Courier New" w:cs="Courier New"/>
-        </w:rPr>
-        <w:t>){</w:t>
-      </w:r>
-    </w:p>
-    <w:p>
-      <w:pPr>
-        <w:spacing w:after="0" w:line="240" w:lineRule="auto"/>
-        <w:rPr>
-          <w:rFonts w:cs="Courier New"/>
-        </w:rPr>
-      </w:pPr>
-      <w:r>
-        <w:rPr>
-          <w:rFonts w:ascii="Courier New" w:hAnsi="Courier New" w:cs="Courier New"/>
-        </w:rPr>
-        <w:t xml:space="preserve">      </w:t>
-      </w:r>
-      <w:commentRangeStart w:id="2"/>
-      <w:proofErr w:type="gramStart"/>
-      <w:r>
-        <w:rPr>
-          <w:rFonts w:ascii="Courier New" w:hAnsi="Courier New" w:cs="Courier New"/>
-        </w:rPr>
-        <w:t>if(</w:t>
-      </w:r>
-      <w:proofErr w:type="gramEnd"/>
-      <w:r>
-        <w:rPr>
-          <w:rFonts w:ascii="Courier New" w:hAnsi="Courier New" w:cs="Courier New"/>
-        </w:rPr>
-        <w:t>(</w:t>
-      </w:r>
-      <w:proofErr w:type="spellStart"/>
-      <w:r>
-        <w:rPr>
-          <w:rFonts w:ascii="Courier New" w:hAnsi="Courier New" w:cs="Courier New"/>
-        </w:rPr>
-        <w:t>ys_birth</w:t>
-      </w:r>
-      <w:proofErr w:type="spellEnd"/>
-      <w:r>
-        <w:rPr>
-          <w:rFonts w:ascii="Courier New" w:hAnsi="Courier New" w:cs="Courier New"/>
-        </w:rPr>
-        <w:t xml:space="preserve"> - </w:t>
-      </w:r>
-      <w:proofErr w:type="spellStart"/>
-      <w:r>
-        <w:rPr>
-          <w:rFonts w:ascii="Courier New" w:hAnsi="Courier New" w:cs="Courier New"/>
-        </w:rPr>
-        <w:t>os_birth</w:t>
-      </w:r>
-      <w:proofErr w:type="spellEnd"/>
-      <w:r>
-        <w:rPr>
-          <w:rFonts w:ascii="Courier New" w:hAnsi="Courier New" w:cs="Courier New"/>
-        </w:rPr>
-        <w:t>) &lt;= ((</w:t>
-      </w:r>
-      <w:proofErr w:type="spellStart"/>
-      <w:r>
-        <w:rPr>
-          <w:rFonts w:ascii="Courier New" w:hAnsi="Courier New" w:cs="Courier New"/>
-        </w:rPr>
-        <w:t>maxAge+1</w:t>
-      </w:r>
-      <w:proofErr w:type="spellEnd"/>
-      <w:r>
-        <w:rPr>
-          <w:rFonts w:ascii="Courier New" w:hAnsi="Courier New" w:cs="Courier New"/>
-        </w:rPr>
-        <w:t xml:space="preserve">) - </w:t>
-      </w:r>
-      <w:proofErr w:type="spellStart"/>
-      <w:r>
-        <w:rPr>
-          <w:rFonts w:ascii="Courier New" w:hAnsi="Courier New" w:cs="Courier New"/>
-        </w:rPr>
-        <w:t>f_age_at_mat</w:t>
-      </w:r>
-      <w:proofErr w:type="spellEnd"/>
-      <w:r>
-        <w:rPr>
-          <w:rFonts w:ascii="Courier New" w:hAnsi="Courier New" w:cs="Courier New"/>
-        </w:rPr>
-        <w:t>)){</w:t>
-      </w:r>
-      <w:commentRangeEnd w:id="2"/>
-      <w:r>
-        <w:rPr>
-          <w:rStyle w:val="CommentReference"/>
-        </w:rPr>
-        <w:commentReference w:id="2"/>
-      </w:r>
-    </w:p>
-    <w:p>
-      <w:pPr>
-        <w:spacing w:after="0" w:line="240" w:lineRule="auto"/>
-        <w:rPr>
-          <w:rFonts w:ascii="Courier New" w:hAnsi="Courier New" w:cs="Courier New"/>
-        </w:rPr>
-      </w:pPr>
-      <w:r>
-        <w:rPr>
-          <w:rFonts w:ascii="Courier New" w:hAnsi="Courier New" w:cs="Courier New"/>
-        </w:rPr>
-        <w:t xml:space="preserve">        </w:t>
-      </w:r>
-    </w:p>
-    <w:p>
-      <w:pPr>
-        <w:spacing w:after="0" w:line="240" w:lineRule="auto"/>
-        <w:rPr>
-          <w:rFonts w:cs="Courier New"/>
-        </w:rPr>
-      </w:pPr>
-      <w:commentRangeStart w:id="3"/>
-      <w:r>
-        <w:rPr>
-          <w:rFonts w:cs="Courier New"/>
-        </w:rPr>
-        <w:t xml:space="preserve">#Fill in array with kinship probability from </w:t>
-      </w:r>
-      <w:proofErr w:type="spellStart"/>
-      <w:r>
-        <w:rPr>
-          <w:rFonts w:cs="Courier New"/>
-        </w:rPr>
-        <w:t>CKMR</w:t>
-      </w:r>
-      <w:proofErr w:type="spellEnd"/>
-      <w:r>
-        <w:rPr>
-          <w:rFonts w:cs="Courier New"/>
-        </w:rPr>
-        <w:t xml:space="preserve"> equation</w:t>
-      </w:r>
-      <w:commentRangeEnd w:id="3"/>
-      <w:r>
-        <w:rPr>
-          <w:rStyle w:val="CommentReference"/>
-        </w:rPr>
-        <w:commentReference w:id="3"/>
-      </w:r>
-    </w:p>
-    <w:p>
-      <w:pPr>
-        <w:spacing w:after="0" w:line="240" w:lineRule="auto"/>
-        <w:rPr>
-          <w:rFonts w:ascii="Courier New" w:hAnsi="Courier New" w:cs="Courier New"/>
-        </w:rPr>
-      </w:pPr>
-      <w:r>
-        <w:rPr>
-          <w:rFonts w:ascii="Courier New" w:hAnsi="Courier New" w:cs="Courier New"/>
-        </w:rPr>
-        <w:t xml:space="preserve">        </w:t>
-      </w:r>
-      <w:proofErr w:type="spellStart"/>
-      <w:r>
-        <w:rPr>
-          <w:rFonts w:ascii="Courier New" w:hAnsi="Courier New" w:cs="Courier New"/>
-        </w:rPr>
-        <w:t>P_</w:t>
-      </w:r>
-      <w:proofErr w:type="gramStart"/>
-      <w:r>
-        <w:rPr>
-          <w:rFonts w:ascii="Courier New" w:hAnsi="Courier New" w:cs="Courier New"/>
-        </w:rPr>
-        <w:t>Mother</w:t>
-      </w:r>
-      <w:proofErr w:type="spellEnd"/>
-      <w:r>
-        <w:rPr>
-          <w:rFonts w:ascii="Courier New" w:hAnsi="Courier New" w:cs="Courier New"/>
-        </w:rPr>
-        <w:t>[</w:t>
-      </w:r>
-      <w:proofErr w:type="spellStart"/>
-      <w:proofErr w:type="gramEnd"/>
-      <w:r>
-        <w:rPr>
-          <w:rFonts w:ascii="Courier New" w:hAnsi="Courier New" w:cs="Courier New"/>
-        </w:rPr>
-        <w:t>os_birth</w:t>
-      </w:r>
-      <w:proofErr w:type="spellEnd"/>
-      <w:r>
-        <w:rPr>
-          <w:rFonts w:ascii="Courier New" w:hAnsi="Courier New" w:cs="Courier New"/>
-        </w:rPr>
-        <w:t xml:space="preserve">, </w:t>
-      </w:r>
-      <w:proofErr w:type="spellStart"/>
-      <w:r>
-        <w:rPr>
-          <w:rFonts w:ascii="Courier New" w:hAnsi="Courier New" w:cs="Courier New"/>
-        </w:rPr>
-        <w:t>ys_birth</w:t>
-      </w:r>
-      <w:proofErr w:type="spellEnd"/>
-      <w:r>
-        <w:rPr>
-          <w:rFonts w:ascii="Courier New" w:hAnsi="Courier New" w:cs="Courier New"/>
-        </w:rPr>
-        <w:t>] &lt;- (</w:t>
-      </w:r>
-      <w:proofErr w:type="spellStart"/>
-      <w:r>
-        <w:rPr>
-          <w:rFonts w:ascii="Courier New" w:hAnsi="Courier New" w:cs="Courier New"/>
-        </w:rPr>
-        <w:t>surv</w:t>
-      </w:r>
-      <w:proofErr w:type="spellEnd"/>
-      <w:r>
-        <w:rPr>
-          <w:rFonts w:ascii="Courier New" w:hAnsi="Courier New" w:cs="Courier New"/>
-        </w:rPr>
-        <w:t>^(</w:t>
-      </w:r>
-      <w:proofErr w:type="spellStart"/>
-      <w:r>
-        <w:rPr>
-          <w:rFonts w:ascii="Courier New" w:hAnsi="Courier New" w:cs="Courier New"/>
-        </w:rPr>
-        <w:t>ys_birth</w:t>
-      </w:r>
-      <w:proofErr w:type="spellEnd"/>
-      <w:r>
-        <w:rPr>
-          <w:rFonts w:ascii="Courier New" w:hAnsi="Courier New" w:cs="Courier New"/>
-        </w:rPr>
-        <w:t xml:space="preserve"> - </w:t>
-      </w:r>
-      <w:proofErr w:type="spellStart"/>
-      <w:r>
-        <w:rPr>
-          <w:rFonts w:ascii="Courier New" w:hAnsi="Courier New" w:cs="Courier New"/>
-        </w:rPr>
-        <w:t>os_birth</w:t>
-      </w:r>
-      <w:proofErr w:type="spellEnd"/>
-      <w:r>
-        <w:rPr>
-          <w:rFonts w:ascii="Courier New" w:hAnsi="Courier New" w:cs="Courier New"/>
-        </w:rPr>
-        <w:t>))/(</w:t>
-      </w:r>
-      <w:proofErr w:type="spellStart"/>
-      <w:r>
-        <w:rPr>
-          <w:rFonts w:ascii="Courier New" w:hAnsi="Courier New" w:cs="Courier New"/>
-        </w:rPr>
-        <w:t>N_F</w:t>
-      </w:r>
-      <w:commentRangeStart w:id="4"/>
-      <w:proofErr w:type="spellEnd"/>
-      <w:r>
-        <w:rPr>
-          <w:rFonts w:ascii="Courier New" w:hAnsi="Courier New" w:cs="Courier New"/>
-        </w:rPr>
-        <w:t>*lam^(</w:t>
-      </w:r>
-      <w:proofErr w:type="spellStart"/>
-      <w:r>
-        <w:rPr>
-          <w:rFonts w:ascii="Courier New" w:hAnsi="Courier New" w:cs="Courier New"/>
-        </w:rPr>
-        <w:t>ys_birth-min_est_cohort</w:t>
-      </w:r>
-      <w:proofErr w:type="spellEnd"/>
-      <w:r>
-        <w:rPr>
-          <w:rFonts w:ascii="Courier New" w:hAnsi="Courier New" w:cs="Courier New"/>
-        </w:rPr>
-        <w:t>))</w:t>
-      </w:r>
-      <w:commentRangeEnd w:id="4"/>
-      <w:r>
-        <w:rPr>
-          <w:rStyle w:val="CommentReference"/>
-        </w:rPr>
-        <w:commentReference w:id="4"/>
-      </w:r>
-    </w:p>
-    <w:p>
-      <w:pPr>
-        <w:spacing w:after="0" w:line="240" w:lineRule="auto"/>
-        <w:rPr>
-          <w:rFonts w:cs="Courier New"/>
+    </w:p>
+    <w:p>
+      <w:pPr>
+        <w:spacing w:after="0" w:line="240" w:lineRule="auto"/>
+        <w:rPr>
+          <w:rFonts w:ascii="Courier New" w:hAnsi="Courier New" w:cs="Courier New"/>
+        </w:rPr>
+      </w:pPr>
+      <w:r>
+        <w:rPr>
+          <w:rFonts w:ascii="Courier New" w:hAnsi="Courier New" w:cs="Courier New"/>
+        </w:rPr>
+        <w:t xml:space="preserve">  #likelihood contributions for all negative comparisons</w:t>
+      </w:r>
+    </w:p>
+    <w:p>
+      <w:pPr>
+        <w:spacing w:after="0" w:line="240" w:lineRule="auto"/>
+        <w:rPr>
+          <w:rFonts w:ascii="Courier New" w:hAnsi="Courier New" w:cs="Courier New"/>
+        </w:rPr>
+      </w:pPr>
+      <w:r>
+        <w:rPr>
+          <w:rFonts w:ascii="Courier New" w:hAnsi="Courier New" w:cs="Courier New"/>
+        </w:rPr>
+        <w:t xml:space="preserve">  for(irow in 1:nrow(Negatives_Mother)){</w:t>
+      </w:r>
+    </w:p>
+    <w:p>
+      <w:pPr>
+        <w:spacing w:after="0" w:line="240" w:lineRule="auto"/>
+        <w:rPr>
+          <w:rFonts w:ascii="Courier New" w:hAnsi="Courier New" w:cs="Courier New"/>
+        </w:rPr>
+      </w:pPr>
+      <w:r>
+        <w:rPr>
+          <w:rFonts w:ascii="Courier New" w:hAnsi="Courier New" w:cs="Courier New"/>
+        </w:rPr>
+        <w:t xml:space="preserve">    loglik = loglik + Negatives_Mother[irow, 3] * log(1 - P$P_Mother[Negatives_Mother[irow, 1], Negatives_Mother[irow, 2]])</w:t>
+      </w:r>
+    </w:p>
+    <w:p>
+      <w:pPr>
+        <w:spacing w:after="0" w:line="240" w:lineRule="auto"/>
+        <w:rPr>
+          <w:rFonts w:ascii="Courier New" w:hAnsi="Courier New" w:cs="Courier New"/>
+        </w:rPr>
+      </w:pPr>
+      <w:r>
+        <w:rPr>
+          <w:rFonts w:ascii="Courier New" w:hAnsi="Courier New" w:cs="Courier New"/>
+        </w:rPr>
+        <w:t xml:space="preserve">  }</w:t>
+      </w:r>
+    </w:p>
+    <w:p>
+      <w:pPr>
+        <w:spacing w:after="0" w:line="240" w:lineRule="auto"/>
+        <w:rPr>
+          <w:rFonts w:ascii="Courier New" w:hAnsi="Courier New" w:cs="Courier New"/>
+        </w:rPr>
+      </w:pPr>
+      <w:r>
+        <w:rPr>
+          <w:rFonts w:ascii="Courier New" w:hAnsi="Courier New" w:cs="Courier New"/>
+        </w:rPr>
+        <w:t xml:space="preserve">  for(irow in 1:nrow(Negatives_Father)){</w:t>
+      </w:r>
+    </w:p>
+    <w:p>
+      <w:pPr>
+        <w:spacing w:after="0" w:line="240" w:lineRule="auto"/>
+        <w:rPr>
+          <w:rFonts w:ascii="Courier New" w:hAnsi="Courier New" w:cs="Courier New"/>
+        </w:rPr>
+      </w:pPr>
+      <w:r>
+        <w:rPr>
+          <w:rFonts w:ascii="Courier New" w:hAnsi="Courier New" w:cs="Courier New"/>
+        </w:rPr>
+        <w:t xml:space="preserve">    loglik = loglik + Negatives_Father[irow, 3] * log(1 - P$P_Father[Negatives_Father[irow, 1], Negatives_Father[irow, 2]])</w:t>
+      </w:r>
+    </w:p>
+    <w:p>
+      <w:pPr>
+        <w:spacing w:after="0" w:line="240" w:lineRule="auto"/>
+        <w:rPr>
+          <w:rFonts w:ascii="Courier New" w:hAnsi="Courier New" w:cs="Courier New"/>
+        </w:rPr>
+      </w:pPr>
+      <w:r>
+        <w:rPr>
+          <w:rFonts w:ascii="Courier New" w:hAnsi="Courier New" w:cs="Courier New"/>
+        </w:rPr>
+        <w:t xml:space="preserve">  }  </w:t>
+      </w:r>
+    </w:p>
+    <w:p>
+      <w:pPr>
+        <w:spacing w:after="0" w:line="240" w:lineRule="auto"/>
+        <w:rPr>
+          <w:rFonts w:ascii="Courier New" w:hAnsi="Courier New" w:cs="Courier New"/>
+        </w:rPr>
+      </w:pPr>
+    </w:p>
+    <w:p>
+      <w:pPr>
+        <w:spacing w:after="0" w:line="240" w:lineRule="auto"/>
+        <w:rPr>
+          <w:rFonts w:ascii="Courier New" w:hAnsi="Courier New" w:cs="Courier New"/>
+        </w:rPr>
+      </w:pPr>
+      <w:r>
+        <w:rPr>
+          <w:rFonts w:ascii="Courier New" w:hAnsi="Courier New" w:cs="Courier New"/>
+        </w:rPr>
+        <w:t xml:space="preserve">  #likelihood contributions for positive comparisons</w:t>
+      </w:r>
+    </w:p>
+    <w:p>
+      <w:pPr>
+        <w:spacing w:after="0" w:line="240" w:lineRule="auto"/>
+        <w:rPr>
+          <w:rFonts w:ascii="Courier New" w:hAnsi="Courier New" w:cs="Courier New"/>
+        </w:rPr>
+      </w:pPr>
+      <w:r>
+        <w:rPr>
+          <w:rFonts w:ascii="Courier New" w:hAnsi="Courier New" w:cs="Courier New"/>
+        </w:rPr>
+        <w:t xml:space="preserve">  for(irow in 1:nrow(Pairs_Mother)){</w:t>
+      </w:r>
+    </w:p>
+    <w:p>
+      <w:pPr>
+        <w:spacing w:after="0" w:line="240" w:lineRule="auto"/>
+        <w:rPr>
+          <w:rFonts w:ascii="Courier New" w:hAnsi="Courier New" w:cs="Courier New"/>
+        </w:rPr>
+      </w:pPr>
+      <w:r>
+        <w:rPr>
+          <w:rFonts w:ascii="Courier New" w:hAnsi="Courier New" w:cs="Courier New"/>
+        </w:rPr>
+        <w:t>loglik = loglik + Pairs_Mother[irow, 3] * log(P$P_Mother[Pairs_Mother[irow, 1], Pairs_Mother[irow, 2]])</w:t>
+      </w:r>
+    </w:p>
+    <w:p>
+      <w:pPr>
+        <w:spacing w:after="0" w:line="240" w:lineRule="auto"/>
+        <w:rPr>
+          <w:rFonts w:ascii="Courier New" w:hAnsi="Courier New" w:cs="Courier New"/>
+        </w:rPr>
+      </w:pPr>
+      <w:r>
+        <w:rPr>
+          <w:rFonts w:ascii="Courier New" w:hAnsi="Courier New" w:cs="Courier New"/>
+        </w:rPr>
+        <w:t xml:space="preserve">  }</w:t>
+      </w:r>
+    </w:p>
+    <w:p>
+      <w:pPr>
+        <w:spacing w:after="0" w:line="240" w:lineRule="auto"/>
+        <w:rPr>
+          <w:rFonts w:ascii="Courier New" w:hAnsi="Courier New" w:cs="Courier New"/>
         </w:rPr>
       </w:pPr>
       <w:r>
@@ -4668,1632 +4388,7 @@
           <w:rFonts w:ascii="Courier New" w:hAnsi="Courier New" w:cs="Courier New"/>
         </w:rPr>
         <w:lastRenderedPageBreak/>
-        <w:t xml:space="preserve">      } else </w:t>
-      </w:r>
-      <w:proofErr w:type="spellStart"/>
-      <w:r>
-        <w:rPr>
-          <w:rFonts w:ascii="Courier New" w:hAnsi="Courier New" w:cs="Courier New"/>
-        </w:rPr>
-        <w:t>P_</w:t>
-      </w:r>
-      <w:proofErr w:type="gramStart"/>
-      <w:r>
-        <w:rPr>
-          <w:rFonts w:ascii="Courier New" w:hAnsi="Courier New" w:cs="Courier New"/>
-        </w:rPr>
-        <w:t>Mother</w:t>
-      </w:r>
-      <w:proofErr w:type="spellEnd"/>
-      <w:r>
-        <w:rPr>
-          <w:rFonts w:ascii="Courier New" w:hAnsi="Courier New" w:cs="Courier New"/>
-        </w:rPr>
-        <w:t>[</w:t>
-      </w:r>
-      <w:proofErr w:type="spellStart"/>
-      <w:proofErr w:type="gramEnd"/>
-      <w:r>
-        <w:rPr>
-          <w:rFonts w:ascii="Courier New" w:hAnsi="Courier New" w:cs="Courier New"/>
-        </w:rPr>
-        <w:t>os_birth</w:t>
-      </w:r>
-      <w:proofErr w:type="spellEnd"/>
-      <w:r>
-        <w:rPr>
-          <w:rFonts w:ascii="Courier New" w:hAnsi="Courier New" w:cs="Courier New"/>
-        </w:rPr>
-        <w:t xml:space="preserve">, </w:t>
-      </w:r>
-      <w:proofErr w:type="spellStart"/>
-      <w:r>
-        <w:rPr>
-          <w:rFonts w:ascii="Courier New" w:hAnsi="Courier New" w:cs="Courier New"/>
-        </w:rPr>
-        <w:t>ys_birth</w:t>
-      </w:r>
-      <w:proofErr w:type="spellEnd"/>
-      <w:r>
-        <w:rPr>
-          <w:rFonts w:ascii="Courier New" w:hAnsi="Courier New" w:cs="Courier New"/>
-        </w:rPr>
-        <w:t>] &lt;- 0</w:t>
-      </w:r>
-    </w:p>
-    <w:p>
-      <w:pPr>
-        <w:spacing w:after="0" w:line="240" w:lineRule="auto"/>
-        <w:rPr>
-          <w:rFonts w:ascii="Courier New" w:hAnsi="Courier New" w:cs="Courier New"/>
-        </w:rPr>
-      </w:pPr>
-      <w:r>
-        <w:rPr>
-          <w:rFonts w:ascii="Courier New" w:hAnsi="Courier New" w:cs="Courier New"/>
-        </w:rPr>
-        <w:t xml:space="preserve">    }</w:t>
-      </w:r>
-    </w:p>
-    <w:p>
-      <w:pPr>
-        <w:spacing w:after="0" w:line="240" w:lineRule="auto"/>
-        <w:rPr>
-          <w:rFonts w:ascii="Courier New" w:hAnsi="Courier New" w:cs="Courier New"/>
-        </w:rPr>
-      </w:pPr>
-      <w:r>
-        <w:rPr>
-          <w:rFonts w:ascii="Courier New" w:hAnsi="Courier New" w:cs="Courier New"/>
-        </w:rPr>
-        <w:t xml:space="preserve">  }</w:t>
-      </w:r>
-    </w:p>
-    <w:p>
-      <w:pPr>
-        <w:spacing w:after="0" w:line="240" w:lineRule="auto"/>
-        <w:rPr>
-          <w:rFonts w:ascii="Courier New" w:hAnsi="Courier New" w:cs="Courier New"/>
-        </w:rPr>
-      </w:pPr>
-    </w:p>
-    <w:p>
-      <w:pPr>
-        <w:spacing w:after="0" w:line="240" w:lineRule="auto"/>
-        <w:rPr>
-          <w:rFonts w:ascii="Courier New" w:hAnsi="Courier New" w:cs="Courier New"/>
-        </w:rPr>
-      </w:pPr>
-      <w:r>
-        <w:rPr>
-          <w:rFonts w:ascii="Courier New" w:hAnsi="Courier New" w:cs="Courier New"/>
-        </w:rPr>
-        <w:t>##Repeat the above with males</w:t>
-      </w:r>
-    </w:p>
-    <w:p>
-      <w:pPr>
-        <w:spacing w:after="0" w:line="240" w:lineRule="auto"/>
-        <w:rPr>
-          <w:rFonts w:ascii="Courier New" w:hAnsi="Courier New" w:cs="Courier New"/>
-        </w:rPr>
-      </w:pPr>
-      <w:r>
-        <w:rPr>
-          <w:rFonts w:ascii="Courier New" w:hAnsi="Courier New" w:cs="Courier New"/>
-        </w:rPr>
-        <w:t xml:space="preserve">  </w:t>
-      </w:r>
-      <w:proofErr w:type="spellStart"/>
-      <w:r>
-        <w:rPr>
-          <w:rFonts w:ascii="Courier New" w:hAnsi="Courier New" w:cs="Courier New"/>
-        </w:rPr>
-        <w:t>N_M</w:t>
-      </w:r>
-      <w:proofErr w:type="spellEnd"/>
-      <w:r>
-        <w:rPr>
-          <w:rFonts w:ascii="Courier New" w:hAnsi="Courier New" w:cs="Courier New"/>
-        </w:rPr>
-        <w:t>=</w:t>
-      </w:r>
-      <w:proofErr w:type="gramStart"/>
-      <w:r>
-        <w:rPr>
-          <w:rFonts w:ascii="Courier New" w:hAnsi="Courier New" w:cs="Courier New"/>
-        </w:rPr>
-        <w:t>exp(</w:t>
-      </w:r>
-      <w:proofErr w:type="spellStart"/>
-      <w:proofErr w:type="gramEnd"/>
-      <w:r>
-        <w:rPr>
-          <w:rFonts w:ascii="Courier New" w:hAnsi="Courier New" w:cs="Courier New"/>
-        </w:rPr>
-        <w:t>Pars1</w:t>
-      </w:r>
-      <w:proofErr w:type="spellEnd"/>
-      <w:r>
-        <w:rPr>
-          <w:rFonts w:ascii="Courier New" w:hAnsi="Courier New" w:cs="Courier New"/>
-        </w:rPr>
-        <w:t>[2]) #number of mature males</w:t>
-      </w:r>
-    </w:p>
-    <w:p>
-      <w:pPr>
-        <w:spacing w:after="0" w:line="240" w:lineRule="auto"/>
-        <w:rPr>
-          <w:rFonts w:cs="Courier New"/>
-        </w:rPr>
-      </w:pPr>
-      <w:r>
-        <w:rPr>
-          <w:rFonts w:ascii="Courier New" w:hAnsi="Courier New" w:cs="Courier New"/>
-        </w:rPr>
-        <w:t xml:space="preserve">  </w:t>
-      </w:r>
-      <w:proofErr w:type="gramStart"/>
-      <w:r>
-        <w:rPr>
-          <w:rFonts w:ascii="Courier New" w:hAnsi="Courier New" w:cs="Courier New"/>
-        </w:rPr>
-        <w:t>for(</w:t>
-      </w:r>
-      <w:proofErr w:type="spellStart"/>
-      <w:proofErr w:type="gramEnd"/>
-      <w:r>
-        <w:rPr>
-          <w:rFonts w:ascii="Courier New" w:hAnsi="Courier New" w:cs="Courier New"/>
-        </w:rPr>
-        <w:t>os_birth</w:t>
-      </w:r>
-      <w:proofErr w:type="spellEnd"/>
-      <w:r>
-        <w:rPr>
-          <w:rFonts w:ascii="Courier New" w:hAnsi="Courier New" w:cs="Courier New"/>
-        </w:rPr>
-        <w:t xml:space="preserve"> in </w:t>
-      </w:r>
-      <w:proofErr w:type="spellStart"/>
-      <w:r>
-        <w:rPr>
-          <w:rFonts w:ascii="Courier New" w:hAnsi="Courier New" w:cs="Courier New"/>
-        </w:rPr>
-        <w:t>min_est_cohort</w:t>
-      </w:r>
-      <w:proofErr w:type="spellEnd"/>
-      <w:r>
-        <w:rPr>
-          <w:rFonts w:ascii="Courier New" w:hAnsi="Courier New" w:cs="Courier New"/>
-        </w:rPr>
-        <w:t>:(</w:t>
-      </w:r>
-      <w:proofErr w:type="spellStart"/>
-      <w:r>
-        <w:rPr>
-          <w:rFonts w:ascii="Courier New" w:hAnsi="Courier New" w:cs="Courier New"/>
-        </w:rPr>
-        <w:t>n_yrs</w:t>
-      </w:r>
-      <w:proofErr w:type="spellEnd"/>
-      <w:r>
-        <w:rPr>
-          <w:rFonts w:ascii="Courier New" w:hAnsi="Courier New" w:cs="Courier New"/>
-        </w:rPr>
-        <w:t xml:space="preserve">-1)){ </w:t>
-      </w:r>
-    </w:p>
-    <w:p>
-      <w:pPr>
-        <w:spacing w:after="0" w:line="240" w:lineRule="auto"/>
-        <w:rPr>
-          <w:rFonts w:cs="Courier New"/>
-        </w:rPr>
-      </w:pPr>
-      <w:r>
-        <w:rPr>
-          <w:rFonts w:ascii="Courier New" w:hAnsi="Courier New" w:cs="Courier New"/>
-        </w:rPr>
-        <w:t xml:space="preserve">    </w:t>
-      </w:r>
-      <w:proofErr w:type="gramStart"/>
-      <w:r>
-        <w:rPr>
-          <w:rFonts w:ascii="Courier New" w:hAnsi="Courier New" w:cs="Courier New"/>
-        </w:rPr>
-        <w:t>for(</w:t>
-      </w:r>
-      <w:proofErr w:type="spellStart"/>
-      <w:proofErr w:type="gramEnd"/>
-      <w:r>
-        <w:rPr>
-          <w:rFonts w:ascii="Courier New" w:hAnsi="Courier New" w:cs="Courier New"/>
-        </w:rPr>
-        <w:t>ys_birth</w:t>
-      </w:r>
-      <w:proofErr w:type="spellEnd"/>
-      <w:r>
-        <w:rPr>
-          <w:rFonts w:ascii="Courier New" w:hAnsi="Courier New" w:cs="Courier New"/>
-        </w:rPr>
-        <w:t xml:space="preserve"> in (</w:t>
-      </w:r>
-      <w:proofErr w:type="spellStart"/>
-      <w:r>
-        <w:rPr>
-          <w:rFonts w:ascii="Courier New" w:hAnsi="Courier New" w:cs="Courier New"/>
-        </w:rPr>
-        <w:t>os_birth+1</w:t>
-      </w:r>
-      <w:proofErr w:type="spellEnd"/>
-      <w:r>
-        <w:rPr>
-          <w:rFonts w:ascii="Courier New" w:hAnsi="Courier New" w:cs="Courier New"/>
-        </w:rPr>
-        <w:t>):</w:t>
-      </w:r>
-      <w:proofErr w:type="spellStart"/>
-      <w:r>
-        <w:rPr>
-          <w:rFonts w:ascii="Courier New" w:hAnsi="Courier New" w:cs="Courier New"/>
-        </w:rPr>
-        <w:t>n_yrs</w:t>
-      </w:r>
-      <w:proofErr w:type="spellEnd"/>
-      <w:r>
-        <w:rPr>
-          <w:rFonts w:ascii="Courier New" w:hAnsi="Courier New" w:cs="Courier New"/>
-        </w:rPr>
-        <w:t>){</w:t>
-      </w:r>
-    </w:p>
-    <w:p>
-      <w:pPr>
-        <w:spacing w:after="0" w:line="240" w:lineRule="auto"/>
-        <w:rPr>
-          <w:rFonts w:cs="Courier New"/>
-        </w:rPr>
-      </w:pPr>
-      <w:r>
-        <w:rPr>
-          <w:rFonts w:ascii="Courier New" w:hAnsi="Courier New" w:cs="Courier New"/>
-        </w:rPr>
-        <w:t xml:space="preserve">      </w:t>
-      </w:r>
-      <w:proofErr w:type="gramStart"/>
-      <w:r>
-        <w:rPr>
-          <w:rFonts w:ascii="Courier New" w:hAnsi="Courier New" w:cs="Courier New"/>
-        </w:rPr>
-        <w:t>if(</w:t>
-      </w:r>
-      <w:proofErr w:type="gramEnd"/>
-      <w:r>
-        <w:rPr>
-          <w:rFonts w:ascii="Courier New" w:hAnsi="Courier New" w:cs="Courier New"/>
-        </w:rPr>
-        <w:t>(</w:t>
-      </w:r>
-      <w:proofErr w:type="spellStart"/>
-      <w:r>
-        <w:rPr>
-          <w:rFonts w:ascii="Courier New" w:hAnsi="Courier New" w:cs="Courier New"/>
-        </w:rPr>
-        <w:t>ys_birth</w:t>
-      </w:r>
-      <w:proofErr w:type="spellEnd"/>
-      <w:r>
-        <w:rPr>
-          <w:rFonts w:ascii="Courier New" w:hAnsi="Courier New" w:cs="Courier New"/>
-        </w:rPr>
-        <w:t xml:space="preserve"> - </w:t>
-      </w:r>
-      <w:proofErr w:type="spellStart"/>
-      <w:r>
-        <w:rPr>
-          <w:rFonts w:ascii="Courier New" w:hAnsi="Courier New" w:cs="Courier New"/>
-        </w:rPr>
-        <w:t>os_birth</w:t>
-      </w:r>
-      <w:proofErr w:type="spellEnd"/>
-      <w:r>
-        <w:rPr>
-          <w:rFonts w:ascii="Courier New" w:hAnsi="Courier New" w:cs="Courier New"/>
-        </w:rPr>
-        <w:t>) &lt;= ((</w:t>
-      </w:r>
-      <w:proofErr w:type="spellStart"/>
-      <w:r>
-        <w:rPr>
-          <w:rFonts w:ascii="Courier New" w:hAnsi="Courier New" w:cs="Courier New"/>
-        </w:rPr>
-        <w:t>maxAge+1</w:t>
-      </w:r>
-      <w:proofErr w:type="spellEnd"/>
-      <w:r>
-        <w:rPr>
-          <w:rFonts w:ascii="Courier New" w:hAnsi="Courier New" w:cs="Courier New"/>
-        </w:rPr>
-        <w:t xml:space="preserve">) - </w:t>
-      </w:r>
-      <w:proofErr w:type="spellStart"/>
-      <w:r>
-        <w:rPr>
-          <w:rFonts w:ascii="Courier New" w:hAnsi="Courier New" w:cs="Courier New"/>
-        </w:rPr>
-        <w:t>m_age_at_mat</w:t>
-      </w:r>
-      <w:proofErr w:type="spellEnd"/>
-      <w:r>
-        <w:rPr>
-          <w:rFonts w:ascii="Courier New" w:hAnsi="Courier New" w:cs="Courier New"/>
-        </w:rPr>
-        <w:t>)){</w:t>
-      </w:r>
-    </w:p>
-    <w:p>
-      <w:pPr>
-        <w:spacing w:after="0" w:line="240" w:lineRule="auto"/>
-        <w:rPr>
-          <w:rFonts w:ascii="Courier New" w:hAnsi="Courier New" w:cs="Courier New"/>
-        </w:rPr>
-      </w:pPr>
-      <w:r>
-        <w:rPr>
-          <w:rFonts w:ascii="Courier New" w:hAnsi="Courier New" w:cs="Courier New"/>
-        </w:rPr>
-        <w:t xml:space="preserve">        </w:t>
-      </w:r>
-    </w:p>
-    <w:p>
-      <w:pPr>
-        <w:spacing w:after="0" w:line="240" w:lineRule="auto"/>
-        <w:rPr>
-          <w:rFonts w:cs="Courier New"/>
-        </w:rPr>
-      </w:pPr>
-      <w:r>
-        <w:rPr>
-          <w:rFonts w:ascii="Courier New" w:hAnsi="Courier New" w:cs="Courier New"/>
-        </w:rPr>
-        <w:t xml:space="preserve">        </w:t>
-      </w:r>
-      <w:r>
-        <w:rPr>
-          <w:rFonts w:cs="Courier New"/>
-        </w:rPr>
-        <w:t xml:space="preserve">#Fill array with kinship probability from half-sib </w:t>
-      </w:r>
-      <w:proofErr w:type="spellStart"/>
-      <w:r>
-        <w:rPr>
-          <w:rFonts w:cs="Courier New"/>
-        </w:rPr>
-        <w:t>CKMR</w:t>
-      </w:r>
-      <w:proofErr w:type="spellEnd"/>
-      <w:r>
-        <w:rPr>
-          <w:rFonts w:cs="Courier New"/>
-        </w:rPr>
-        <w:t xml:space="preserve"> equation</w:t>
-      </w:r>
-    </w:p>
-    <w:p>
-      <w:pPr>
-        <w:spacing w:after="0" w:line="240" w:lineRule="auto"/>
-        <w:rPr>
-          <w:rFonts w:ascii="Courier New" w:hAnsi="Courier New" w:cs="Courier New"/>
-        </w:rPr>
-      </w:pPr>
-      <w:r>
-        <w:rPr>
-          <w:rFonts w:ascii="Courier New" w:hAnsi="Courier New" w:cs="Courier New"/>
-        </w:rPr>
-        <w:t xml:space="preserve">        </w:t>
-      </w:r>
-      <w:proofErr w:type="spellStart"/>
-      <w:r>
-        <w:rPr>
-          <w:rFonts w:ascii="Courier New" w:hAnsi="Courier New" w:cs="Courier New"/>
-        </w:rPr>
-        <w:t>P_Father</w:t>
-      </w:r>
-      <w:proofErr w:type="spellEnd"/>
-      <w:r>
-        <w:rPr>
-          <w:rFonts w:ascii="Courier New" w:hAnsi="Courier New" w:cs="Courier New"/>
-        </w:rPr>
-        <w:t>[</w:t>
-      </w:r>
-      <w:proofErr w:type="spellStart"/>
-      <w:r>
-        <w:rPr>
-          <w:rFonts w:ascii="Courier New" w:hAnsi="Courier New" w:cs="Courier New"/>
-        </w:rPr>
-        <w:t>os_</w:t>
-      </w:r>
-      <w:proofErr w:type="gramStart"/>
-      <w:r>
-        <w:rPr>
-          <w:rFonts w:ascii="Courier New" w:hAnsi="Courier New" w:cs="Courier New"/>
-        </w:rPr>
-        <w:t>birth,ys</w:t>
-      </w:r>
-      <w:proofErr w:type="gramEnd"/>
-      <w:r>
-        <w:rPr>
-          <w:rFonts w:ascii="Courier New" w:hAnsi="Courier New" w:cs="Courier New"/>
-        </w:rPr>
-        <w:t>_birth</w:t>
-      </w:r>
-      <w:proofErr w:type="spellEnd"/>
-      <w:r>
-        <w:rPr>
-          <w:rFonts w:ascii="Courier New" w:hAnsi="Courier New" w:cs="Courier New"/>
-        </w:rPr>
-        <w:t>] &lt;- (</w:t>
-      </w:r>
-      <w:proofErr w:type="spellStart"/>
-      <w:r>
-        <w:rPr>
-          <w:rFonts w:ascii="Courier New" w:hAnsi="Courier New" w:cs="Courier New"/>
-        </w:rPr>
-        <w:t>surv</w:t>
-      </w:r>
-      <w:proofErr w:type="spellEnd"/>
-      <w:r>
-        <w:rPr>
-          <w:rFonts w:ascii="Courier New" w:hAnsi="Courier New" w:cs="Courier New"/>
-        </w:rPr>
-        <w:t>^(</w:t>
-      </w:r>
-      <w:proofErr w:type="spellStart"/>
-      <w:r>
-        <w:rPr>
-          <w:rFonts w:ascii="Courier New" w:hAnsi="Courier New" w:cs="Courier New"/>
-        </w:rPr>
-        <w:t>ys_birth</w:t>
-      </w:r>
-      <w:proofErr w:type="spellEnd"/>
-      <w:r>
-        <w:rPr>
-          <w:rFonts w:ascii="Courier New" w:hAnsi="Courier New" w:cs="Courier New"/>
-        </w:rPr>
-        <w:t xml:space="preserve"> - </w:t>
-      </w:r>
-      <w:proofErr w:type="spellStart"/>
-      <w:r>
-        <w:rPr>
-          <w:rFonts w:ascii="Courier New" w:hAnsi="Courier New" w:cs="Courier New"/>
-        </w:rPr>
-        <w:t>os_birth</w:t>
-      </w:r>
-      <w:proofErr w:type="spellEnd"/>
-      <w:r>
-        <w:rPr>
-          <w:rFonts w:ascii="Courier New" w:hAnsi="Courier New" w:cs="Courier New"/>
-        </w:rPr>
-        <w:t>))/(</w:t>
-      </w:r>
-      <w:proofErr w:type="spellStart"/>
-      <w:r>
-        <w:rPr>
-          <w:rFonts w:ascii="Courier New" w:hAnsi="Courier New" w:cs="Courier New"/>
-        </w:rPr>
-        <w:t>N_M</w:t>
-      </w:r>
-      <w:proofErr w:type="spellEnd"/>
-      <w:r>
-        <w:rPr>
-          <w:rFonts w:ascii="Courier New" w:hAnsi="Courier New" w:cs="Courier New"/>
-        </w:rPr>
-        <w:t>*lam^(</w:t>
-      </w:r>
-      <w:proofErr w:type="spellStart"/>
-      <w:r>
-        <w:rPr>
-          <w:rFonts w:ascii="Courier New" w:hAnsi="Courier New" w:cs="Courier New"/>
-        </w:rPr>
-        <w:t>ys_birth-min_est_cohort</w:t>
-      </w:r>
-      <w:proofErr w:type="spellEnd"/>
-      <w:r>
-        <w:rPr>
-          <w:rFonts w:ascii="Courier New" w:hAnsi="Courier New" w:cs="Courier New"/>
-        </w:rPr>
-        <w:t>))</w:t>
-      </w:r>
-    </w:p>
-    <w:p>
-      <w:pPr>
-        <w:spacing w:after="0" w:line="240" w:lineRule="auto"/>
-        <w:rPr>
-          <w:rFonts w:cs="Courier New"/>
-        </w:rPr>
-      </w:pPr>
-      <w:r>
-        <w:rPr>
-          <w:rFonts w:ascii="Courier New" w:hAnsi="Courier New" w:cs="Courier New"/>
-        </w:rPr>
-        <w:t xml:space="preserve">      } else </w:t>
-      </w:r>
-      <w:proofErr w:type="spellStart"/>
-      <w:r>
-        <w:rPr>
-          <w:rFonts w:ascii="Courier New" w:hAnsi="Courier New" w:cs="Courier New"/>
-        </w:rPr>
-        <w:t>P_Father</w:t>
-      </w:r>
-      <w:proofErr w:type="spellEnd"/>
-      <w:r>
-        <w:rPr>
-          <w:rFonts w:ascii="Courier New" w:hAnsi="Courier New" w:cs="Courier New"/>
-        </w:rPr>
-        <w:t>[</w:t>
-      </w:r>
-      <w:proofErr w:type="spellStart"/>
-      <w:r>
-        <w:rPr>
-          <w:rFonts w:ascii="Courier New" w:hAnsi="Courier New" w:cs="Courier New"/>
-        </w:rPr>
-        <w:t>os_</w:t>
-      </w:r>
-      <w:proofErr w:type="gramStart"/>
-      <w:r>
-        <w:rPr>
-          <w:rFonts w:ascii="Courier New" w:hAnsi="Courier New" w:cs="Courier New"/>
-        </w:rPr>
-        <w:t>birth,ys</w:t>
-      </w:r>
-      <w:proofErr w:type="gramEnd"/>
-      <w:r>
-        <w:rPr>
-          <w:rFonts w:ascii="Courier New" w:hAnsi="Courier New" w:cs="Courier New"/>
-        </w:rPr>
-        <w:t>_birth</w:t>
-      </w:r>
-      <w:proofErr w:type="spellEnd"/>
-      <w:r>
-        <w:rPr>
-          <w:rFonts w:ascii="Courier New" w:hAnsi="Courier New" w:cs="Courier New"/>
-        </w:rPr>
-        <w:t>] &lt;- 0</w:t>
-      </w:r>
-    </w:p>
-    <w:p>
-      <w:pPr>
-        <w:spacing w:after="0" w:line="240" w:lineRule="auto"/>
-        <w:rPr>
-          <w:rFonts w:ascii="Courier New" w:hAnsi="Courier New" w:cs="Courier New"/>
-        </w:rPr>
-      </w:pPr>
-      <w:r>
-        <w:rPr>
-          <w:rFonts w:ascii="Courier New" w:hAnsi="Courier New" w:cs="Courier New"/>
-        </w:rPr>
-        <w:t xml:space="preserve">    }</w:t>
-      </w:r>
-    </w:p>
-    <w:p>
-      <w:pPr>
-        <w:spacing w:after="0" w:line="240" w:lineRule="auto"/>
-        <w:rPr>
-          <w:rFonts w:ascii="Courier New" w:hAnsi="Courier New" w:cs="Courier New"/>
-        </w:rPr>
-      </w:pPr>
-      <w:r>
-        <w:rPr>
-          <w:rFonts w:ascii="Courier New" w:hAnsi="Courier New" w:cs="Courier New"/>
-        </w:rPr>
-        <w:t xml:space="preserve">  }</w:t>
-      </w:r>
-    </w:p>
-    <w:p>
-      <w:pPr>
-        <w:spacing w:after="0" w:line="240" w:lineRule="auto"/>
-        <w:rPr>
-          <w:rFonts w:ascii="Courier New" w:hAnsi="Courier New" w:cs="Courier New"/>
-        </w:rPr>
-      </w:pPr>
-      <w:r>
-        <w:rPr>
-          <w:rFonts w:ascii="Courier New" w:hAnsi="Courier New" w:cs="Courier New"/>
-        </w:rPr>
-        <w:t xml:space="preserve">  </w:t>
-      </w:r>
-      <w:proofErr w:type="gramStart"/>
-      <w:r>
-        <w:rPr>
-          <w:rFonts w:ascii="Courier New" w:hAnsi="Courier New" w:cs="Courier New"/>
-        </w:rPr>
-        <w:t>return(</w:t>
-      </w:r>
-      <w:proofErr w:type="gramEnd"/>
-      <w:r>
-        <w:rPr>
-          <w:rFonts w:ascii="Courier New" w:hAnsi="Courier New" w:cs="Courier New"/>
-        </w:rPr>
-        <w:t>list(</w:t>
-      </w:r>
-      <w:proofErr w:type="spellStart"/>
-      <w:r>
-        <w:rPr>
-          <w:rFonts w:ascii="Courier New" w:hAnsi="Courier New" w:cs="Courier New"/>
-        </w:rPr>
-        <w:t>P_Mother</w:t>
-      </w:r>
-      <w:proofErr w:type="spellEnd"/>
-      <w:r>
-        <w:rPr>
-          <w:rFonts w:ascii="Courier New" w:hAnsi="Courier New" w:cs="Courier New"/>
-        </w:rPr>
-        <w:t>=</w:t>
-      </w:r>
-      <w:proofErr w:type="spellStart"/>
-      <w:r>
-        <w:rPr>
-          <w:rFonts w:ascii="Courier New" w:hAnsi="Courier New" w:cs="Courier New"/>
-        </w:rPr>
-        <w:t>P_Mother</w:t>
-      </w:r>
-      <w:proofErr w:type="spellEnd"/>
-      <w:r>
-        <w:rPr>
-          <w:rFonts w:ascii="Courier New" w:hAnsi="Courier New" w:cs="Courier New"/>
-        </w:rPr>
-        <w:t xml:space="preserve">, </w:t>
-      </w:r>
-      <w:proofErr w:type="spellStart"/>
-      <w:r>
-        <w:rPr>
-          <w:rFonts w:ascii="Courier New" w:hAnsi="Courier New" w:cs="Courier New"/>
-        </w:rPr>
-        <w:t>P_Father</w:t>
-      </w:r>
-      <w:proofErr w:type="spellEnd"/>
-      <w:r>
-        <w:rPr>
-          <w:rFonts w:ascii="Courier New" w:hAnsi="Courier New" w:cs="Courier New"/>
-        </w:rPr>
-        <w:t>=</w:t>
-      </w:r>
-      <w:proofErr w:type="spellStart"/>
-      <w:r>
-        <w:rPr>
-          <w:rFonts w:ascii="Courier New" w:hAnsi="Courier New" w:cs="Courier New"/>
-        </w:rPr>
-        <w:t>P_Father</w:t>
-      </w:r>
-      <w:proofErr w:type="spellEnd"/>
-      <w:r>
-        <w:rPr>
-          <w:rFonts w:ascii="Courier New" w:hAnsi="Courier New" w:cs="Courier New"/>
-        </w:rPr>
-        <w:t xml:space="preserve">)) </w:t>
-      </w:r>
-      <w:r>
-        <w:rPr>
-          <w:rFonts w:cs="Courier New"/>
-        </w:rPr>
-        <w:t>#return makes sure this is moved out of the loop into the environment</w:t>
-      </w:r>
-    </w:p>
-    <w:p>
-      <w:pPr>
-        <w:spacing w:after="0" w:line="240" w:lineRule="auto"/>
-        <w:rPr>
-          <w:rFonts w:ascii="Courier New" w:hAnsi="Courier New" w:cs="Courier New"/>
-        </w:rPr>
-      </w:pPr>
-      <w:r>
-        <w:rPr>
-          <w:rFonts w:ascii="Courier New" w:hAnsi="Courier New" w:cs="Courier New"/>
-        </w:rPr>
-        <w:t>}</w:t>
-      </w:r>
-    </w:p>
-    <w:p>
-      <w:pPr>
-        <w:spacing w:after="0" w:line="240" w:lineRule="auto"/>
-        <w:rPr>
-          <w:rFonts w:ascii="Arial" w:hAnsi="Arial" w:cs="Arial"/>
-          <w:b/>
-          <w:bCs w:val="0"/>
-        </w:rPr>
-      </w:pPr>
-    </w:p>
-    <w:p>
-      <w:pPr>
-        <w:pStyle w:val="Heading1"/>
-        <w:rPr>
-          <w:b/>
-          <w:bCs w:val="0"/>
-        </w:rPr>
-      </w:pPr>
-      <w:r>
-        <w:rPr>
-          <w:b/>
-          <w:bCs w:val="0"/>
-        </w:rPr>
-        <w:t>Likelihood function</w:t>
-      </w:r>
-    </w:p>
-    <w:p>
-      <w:r>
-        <w:t xml:space="preserve">Note: The Negatives and Pairs </w:t>
-      </w:r>
-      <w:proofErr w:type="spellStart"/>
-      <w:r>
-        <w:t>dataframes</w:t>
-      </w:r>
-      <w:proofErr w:type="spellEnd"/>
-      <w:r>
-        <w:t xml:space="preserve"> refer to the separate pairwise comparison matrices for positive and negative kinship comparisons.</w:t>
-      </w:r>
-    </w:p>
-    <w:p>
-      <w:pPr>
-        <w:spacing w:after="0" w:line="240" w:lineRule="auto"/>
-        <w:rPr>
-          <w:rFonts w:ascii="Courier New" w:hAnsi="Courier New" w:cs="Courier New"/>
-        </w:rPr>
-      </w:pPr>
-      <w:proofErr w:type="spellStart"/>
-      <w:r>
-        <w:rPr>
-          <w:rFonts w:ascii="Courier New" w:hAnsi="Courier New" w:cs="Courier New"/>
-        </w:rPr>
-        <w:t>cownose_neg_log_lik</w:t>
-      </w:r>
-      <w:proofErr w:type="spellEnd"/>
-      <w:r>
-        <w:rPr>
-          <w:rFonts w:ascii="Courier New" w:hAnsi="Courier New" w:cs="Courier New"/>
-        </w:rPr>
-        <w:t xml:space="preserve"> &lt;- </w:t>
-      </w:r>
-      <w:proofErr w:type="gramStart"/>
-      <w:r>
-        <w:rPr>
-          <w:rFonts w:ascii="Courier New" w:hAnsi="Courier New" w:cs="Courier New"/>
-        </w:rPr>
-        <w:t>function(</w:t>
-      </w:r>
-      <w:proofErr w:type="spellStart"/>
-      <w:proofErr w:type="gramEnd"/>
-      <w:r>
-        <w:rPr>
-          <w:rFonts w:ascii="Courier New" w:hAnsi="Courier New" w:cs="Courier New"/>
-        </w:rPr>
-        <w:t>Pars1</w:t>
-      </w:r>
-      <w:proofErr w:type="spellEnd"/>
-      <w:r>
-        <w:rPr>
-          <w:rFonts w:ascii="Courier New" w:hAnsi="Courier New" w:cs="Courier New"/>
-        </w:rPr>
-        <w:t xml:space="preserve">, </w:t>
-      </w:r>
-      <w:proofErr w:type="spellStart"/>
-      <w:r>
-        <w:rPr>
-          <w:rFonts w:ascii="Courier New" w:hAnsi="Courier New" w:cs="Courier New"/>
-        </w:rPr>
-        <w:t>Negatives_Mother</w:t>
-      </w:r>
-      <w:proofErr w:type="spellEnd"/>
-      <w:r>
-        <w:rPr>
-          <w:rFonts w:ascii="Courier New" w:hAnsi="Courier New" w:cs="Courier New"/>
-        </w:rPr>
-        <w:t xml:space="preserve">, </w:t>
-      </w:r>
-      <w:proofErr w:type="spellStart"/>
-      <w:r>
-        <w:rPr>
-          <w:rFonts w:ascii="Courier New" w:hAnsi="Courier New" w:cs="Courier New"/>
-        </w:rPr>
-        <w:t>Negatives_Father</w:t>
-      </w:r>
-      <w:proofErr w:type="spellEnd"/>
-      <w:r>
-        <w:rPr>
-          <w:rFonts w:ascii="Courier New" w:hAnsi="Courier New" w:cs="Courier New"/>
-        </w:rPr>
-        <w:t xml:space="preserve">, </w:t>
-      </w:r>
-      <w:proofErr w:type="spellStart"/>
-      <w:r>
-        <w:rPr>
-          <w:rFonts w:ascii="Courier New" w:hAnsi="Courier New" w:cs="Courier New"/>
-        </w:rPr>
-        <w:t>Pairs_Mother</w:t>
-      </w:r>
-      <w:proofErr w:type="spellEnd"/>
-      <w:r>
-        <w:rPr>
-          <w:rFonts w:ascii="Courier New" w:hAnsi="Courier New" w:cs="Courier New"/>
-        </w:rPr>
-        <w:t xml:space="preserve">, </w:t>
-      </w:r>
-      <w:proofErr w:type="spellStart"/>
-      <w:r>
-        <w:rPr>
-          <w:rFonts w:ascii="Courier New" w:hAnsi="Courier New" w:cs="Courier New"/>
-        </w:rPr>
-        <w:t>Pairs_Father</w:t>
-      </w:r>
-      <w:proofErr w:type="spellEnd"/>
-      <w:r>
-        <w:rPr>
-          <w:rFonts w:ascii="Courier New" w:hAnsi="Courier New" w:cs="Courier New"/>
-        </w:rPr>
-        <w:t xml:space="preserve">, </w:t>
-      </w:r>
-      <w:proofErr w:type="spellStart"/>
-      <w:r>
-        <w:rPr>
-          <w:rFonts w:ascii="Courier New" w:hAnsi="Courier New" w:cs="Courier New"/>
-        </w:rPr>
-        <w:t>P_Mother</w:t>
-      </w:r>
-      <w:proofErr w:type="spellEnd"/>
-      <w:r>
-        <w:rPr>
-          <w:rFonts w:ascii="Courier New" w:hAnsi="Courier New" w:cs="Courier New"/>
-        </w:rPr>
-        <w:t xml:space="preserve">, </w:t>
-      </w:r>
-      <w:proofErr w:type="spellStart"/>
-      <w:r>
-        <w:rPr>
-          <w:rFonts w:ascii="Courier New" w:hAnsi="Courier New" w:cs="Courier New"/>
-        </w:rPr>
-        <w:t>P_Father</w:t>
-      </w:r>
-      <w:proofErr w:type="spellEnd"/>
-      <w:r>
-        <w:rPr>
-          <w:rFonts w:ascii="Courier New" w:hAnsi="Courier New" w:cs="Courier New"/>
-        </w:rPr>
-        <w:t xml:space="preserve">, </w:t>
-      </w:r>
-      <w:proofErr w:type="spellStart"/>
-      <w:r>
-        <w:rPr>
-          <w:rFonts w:ascii="Courier New" w:hAnsi="Courier New" w:cs="Courier New"/>
-        </w:rPr>
-        <w:t>t_start</w:t>
-      </w:r>
-      <w:proofErr w:type="spellEnd"/>
-      <w:r>
-        <w:rPr>
-          <w:rFonts w:ascii="Courier New" w:hAnsi="Courier New" w:cs="Courier New"/>
-        </w:rPr>
-        <w:t xml:space="preserve">, </w:t>
-      </w:r>
-      <w:proofErr w:type="spellStart"/>
-      <w:r>
-        <w:rPr>
-          <w:rFonts w:ascii="Courier New" w:hAnsi="Courier New" w:cs="Courier New"/>
-        </w:rPr>
-        <w:t>t_end</w:t>
-      </w:r>
-      <w:proofErr w:type="spellEnd"/>
-      <w:r>
-        <w:rPr>
-          <w:rFonts w:ascii="Courier New" w:hAnsi="Courier New" w:cs="Courier New"/>
-        </w:rPr>
-        <w:t>) {</w:t>
-      </w:r>
-    </w:p>
-    <w:p>
-      <w:pPr>
-        <w:spacing w:after="0" w:line="240" w:lineRule="auto"/>
-        <w:rPr>
-          <w:rFonts w:ascii="Courier New" w:hAnsi="Courier New" w:cs="Courier New"/>
-        </w:rPr>
-      </w:pPr>
-    </w:p>
-    <w:p>
-      <w:pPr>
-        <w:spacing w:after="0" w:line="240" w:lineRule="auto"/>
-        <w:rPr>
-          <w:rFonts w:ascii="Courier New" w:hAnsi="Courier New" w:cs="Courier New"/>
-        </w:rPr>
-      </w:pPr>
-      <w:r>
-        <w:rPr>
-          <w:rFonts w:ascii="Courier New" w:hAnsi="Courier New" w:cs="Courier New"/>
-        </w:rPr>
-        <w:t>P=</w:t>
-      </w:r>
-      <w:proofErr w:type="spellStart"/>
-      <w:r>
-        <w:rPr>
-          <w:rFonts w:ascii="Courier New" w:hAnsi="Courier New" w:cs="Courier New"/>
-        </w:rPr>
-        <w:t>get_P_</w:t>
-      </w:r>
-      <w:proofErr w:type="gramStart"/>
-      <w:r>
-        <w:rPr>
-          <w:rFonts w:ascii="Courier New" w:hAnsi="Courier New" w:cs="Courier New"/>
-        </w:rPr>
-        <w:t>cownose</w:t>
-      </w:r>
-      <w:proofErr w:type="spellEnd"/>
-      <w:r>
-        <w:rPr>
-          <w:rFonts w:ascii="Courier New" w:hAnsi="Courier New" w:cs="Courier New"/>
-        </w:rPr>
-        <w:t>(</w:t>
-      </w:r>
-      <w:proofErr w:type="spellStart"/>
-      <w:proofErr w:type="gramEnd"/>
-      <w:r>
-        <w:rPr>
-          <w:rFonts w:ascii="Courier New" w:hAnsi="Courier New" w:cs="Courier New"/>
-        </w:rPr>
-        <w:t>Pars1</w:t>
-      </w:r>
-      <w:proofErr w:type="spellEnd"/>
-      <w:r>
-        <w:rPr>
-          <w:rFonts w:ascii="Courier New" w:hAnsi="Courier New" w:cs="Courier New"/>
-        </w:rPr>
-        <w:t xml:space="preserve"> = </w:t>
-      </w:r>
-      <w:proofErr w:type="spellStart"/>
-      <w:r>
-        <w:rPr>
-          <w:rFonts w:ascii="Courier New" w:hAnsi="Courier New" w:cs="Courier New"/>
-        </w:rPr>
-        <w:t>Pars1</w:t>
-      </w:r>
-      <w:proofErr w:type="spellEnd"/>
-      <w:r>
-        <w:rPr>
-          <w:rFonts w:ascii="Courier New" w:hAnsi="Courier New" w:cs="Courier New"/>
-        </w:rPr>
-        <w:t xml:space="preserve">, </w:t>
-      </w:r>
-      <w:proofErr w:type="spellStart"/>
-      <w:r>
-        <w:rPr>
-          <w:rFonts w:ascii="Courier New" w:hAnsi="Courier New" w:cs="Courier New"/>
-        </w:rPr>
-        <w:t>P_Mother</w:t>
-      </w:r>
-      <w:proofErr w:type="spellEnd"/>
-      <w:r>
-        <w:rPr>
-          <w:rFonts w:ascii="Courier New" w:hAnsi="Courier New" w:cs="Courier New"/>
-        </w:rPr>
-        <w:t xml:space="preserve"> = </w:t>
-      </w:r>
-      <w:proofErr w:type="spellStart"/>
-      <w:r>
-        <w:rPr>
-          <w:rFonts w:ascii="Courier New" w:hAnsi="Courier New" w:cs="Courier New"/>
-        </w:rPr>
-        <w:t>P_Mother</w:t>
-      </w:r>
-      <w:proofErr w:type="spellEnd"/>
-      <w:r>
-        <w:rPr>
-          <w:rFonts w:ascii="Courier New" w:hAnsi="Courier New" w:cs="Courier New"/>
-        </w:rPr>
-        <w:t xml:space="preserve">, </w:t>
-      </w:r>
-      <w:proofErr w:type="spellStart"/>
-      <w:r>
-        <w:rPr>
-          <w:rFonts w:ascii="Courier New" w:hAnsi="Courier New" w:cs="Courier New"/>
-        </w:rPr>
-        <w:t>P_Father</w:t>
-      </w:r>
-      <w:proofErr w:type="spellEnd"/>
-      <w:r>
-        <w:rPr>
-          <w:rFonts w:ascii="Courier New" w:hAnsi="Courier New" w:cs="Courier New"/>
-        </w:rPr>
-        <w:t xml:space="preserve"> = </w:t>
-      </w:r>
-      <w:proofErr w:type="spellStart"/>
-      <w:r>
-        <w:rPr>
-          <w:rFonts w:ascii="Courier New" w:hAnsi="Courier New" w:cs="Courier New"/>
-        </w:rPr>
-        <w:t>P_Father</w:t>
-      </w:r>
-      <w:proofErr w:type="spellEnd"/>
-      <w:r>
-        <w:rPr>
-          <w:rFonts w:ascii="Courier New" w:hAnsi="Courier New" w:cs="Courier New"/>
-        </w:rPr>
-        <w:t xml:space="preserve">, </w:t>
-      </w:r>
-      <w:proofErr w:type="spellStart"/>
-      <w:r>
-        <w:rPr>
-          <w:rFonts w:ascii="Courier New" w:hAnsi="Courier New" w:cs="Courier New"/>
-        </w:rPr>
-        <w:t>t_start</w:t>
-      </w:r>
-      <w:proofErr w:type="spellEnd"/>
-      <w:r>
-        <w:rPr>
-          <w:rFonts w:ascii="Courier New" w:hAnsi="Courier New" w:cs="Courier New"/>
-        </w:rPr>
-        <w:t xml:space="preserve"> = </w:t>
-      </w:r>
-      <w:proofErr w:type="spellStart"/>
-      <w:r>
-        <w:rPr>
-          <w:rFonts w:ascii="Courier New" w:hAnsi="Courier New" w:cs="Courier New"/>
-        </w:rPr>
-        <w:t>t_start</w:t>
-      </w:r>
-      <w:proofErr w:type="spellEnd"/>
-      <w:r>
-        <w:rPr>
-          <w:rFonts w:ascii="Courier New" w:hAnsi="Courier New" w:cs="Courier New"/>
-        </w:rPr>
-        <w:t xml:space="preserve">, </w:t>
-      </w:r>
-      <w:proofErr w:type="spellStart"/>
-      <w:r>
-        <w:rPr>
-          <w:rFonts w:ascii="Courier New" w:hAnsi="Courier New" w:cs="Courier New"/>
-        </w:rPr>
-        <w:t>t_end</w:t>
-      </w:r>
-      <w:proofErr w:type="spellEnd"/>
-      <w:r>
-        <w:rPr>
-          <w:rFonts w:ascii="Courier New" w:hAnsi="Courier New" w:cs="Courier New"/>
-        </w:rPr>
-        <w:t xml:space="preserve"> = </w:t>
-      </w:r>
-      <w:proofErr w:type="spellStart"/>
-      <w:r>
-        <w:rPr>
-          <w:rFonts w:ascii="Courier New" w:hAnsi="Courier New" w:cs="Courier New"/>
-        </w:rPr>
-        <w:t>t_end</w:t>
-      </w:r>
-      <w:proofErr w:type="spellEnd"/>
-      <w:r>
-        <w:rPr>
-          <w:rFonts w:ascii="Courier New" w:hAnsi="Courier New" w:cs="Courier New"/>
-        </w:rPr>
-        <w:t>)</w:t>
-      </w:r>
-    </w:p>
-    <w:p>
-      <w:pPr>
-        <w:spacing w:after="0" w:line="240" w:lineRule="auto"/>
-        <w:rPr>
-          <w:rFonts w:ascii="Courier New" w:hAnsi="Courier New" w:cs="Courier New"/>
-        </w:rPr>
-      </w:pPr>
-      <w:r>
-        <w:rPr>
-          <w:rFonts w:ascii="Courier New" w:hAnsi="Courier New" w:cs="Courier New"/>
-        </w:rPr>
-        <w:t xml:space="preserve">  </w:t>
-      </w:r>
-    </w:p>
-    <w:p>
-      <w:pPr>
-        <w:spacing w:after="0" w:line="240" w:lineRule="auto"/>
-        <w:rPr>
-          <w:rFonts w:ascii="Courier New" w:hAnsi="Courier New" w:cs="Courier New"/>
-        </w:rPr>
-      </w:pPr>
-      <w:r>
-        <w:rPr>
-          <w:rFonts w:ascii="Courier New" w:hAnsi="Courier New" w:cs="Courier New"/>
-        </w:rPr>
-        <w:t xml:space="preserve">  </w:t>
-      </w:r>
-      <w:proofErr w:type="spellStart"/>
-      <w:r>
-        <w:rPr>
-          <w:rFonts w:ascii="Courier New" w:hAnsi="Courier New" w:cs="Courier New"/>
-        </w:rPr>
-        <w:t>loglik</w:t>
-      </w:r>
-      <w:proofErr w:type="spellEnd"/>
-      <w:r>
-        <w:rPr>
-          <w:rFonts w:ascii="Courier New" w:hAnsi="Courier New" w:cs="Courier New"/>
-        </w:rPr>
-        <w:t>=0</w:t>
-      </w:r>
-    </w:p>
-    <w:p>
-      <w:pPr>
-        <w:spacing w:after="0" w:line="240" w:lineRule="auto"/>
-        <w:rPr>
-          <w:rFonts w:ascii="Courier New" w:hAnsi="Courier New" w:cs="Courier New"/>
-        </w:rPr>
-      </w:pPr>
-      <w:r>
-        <w:rPr>
-          <w:rFonts w:ascii="Courier New" w:hAnsi="Courier New" w:cs="Courier New"/>
-        </w:rPr>
-        <w:t xml:space="preserve">  </w:t>
-      </w:r>
-    </w:p>
-    <w:p>
-      <w:pPr>
-        <w:spacing w:after="0" w:line="240" w:lineRule="auto"/>
-        <w:rPr>
-          <w:rFonts w:ascii="Courier New" w:hAnsi="Courier New" w:cs="Courier New"/>
-        </w:rPr>
-      </w:pPr>
-      <w:r>
-        <w:rPr>
-          <w:rFonts w:ascii="Courier New" w:hAnsi="Courier New" w:cs="Courier New"/>
-        </w:rPr>
-        <w:t xml:space="preserve">  #</w:t>
-      </w:r>
-      <w:proofErr w:type="gramStart"/>
-      <w:r>
-        <w:rPr>
-          <w:rFonts w:ascii="Courier New" w:hAnsi="Courier New" w:cs="Courier New"/>
-        </w:rPr>
-        <w:t>likelihood</w:t>
-      </w:r>
-      <w:proofErr w:type="gramEnd"/>
-      <w:r>
-        <w:rPr>
-          <w:rFonts w:ascii="Courier New" w:hAnsi="Courier New" w:cs="Courier New"/>
-        </w:rPr>
-        <w:t xml:space="preserve"> contributions for all negative comparisons</w:t>
-      </w:r>
-    </w:p>
-    <w:p>
-      <w:pPr>
-        <w:spacing w:after="0" w:line="240" w:lineRule="auto"/>
-        <w:rPr>
-          <w:rFonts w:ascii="Courier New" w:hAnsi="Courier New" w:cs="Courier New"/>
-        </w:rPr>
-      </w:pPr>
-      <w:r>
-        <w:rPr>
-          <w:rFonts w:ascii="Courier New" w:hAnsi="Courier New" w:cs="Courier New"/>
-        </w:rPr>
-        <w:t xml:space="preserve">  </w:t>
-      </w:r>
-      <w:proofErr w:type="gramStart"/>
-      <w:r>
-        <w:rPr>
-          <w:rFonts w:ascii="Courier New" w:hAnsi="Courier New" w:cs="Courier New"/>
-        </w:rPr>
-        <w:t>for(</w:t>
-      </w:r>
-      <w:proofErr w:type="spellStart"/>
-      <w:proofErr w:type="gramEnd"/>
-      <w:r>
-        <w:rPr>
-          <w:rFonts w:ascii="Courier New" w:hAnsi="Courier New" w:cs="Courier New"/>
-        </w:rPr>
-        <w:t>irow</w:t>
-      </w:r>
-      <w:proofErr w:type="spellEnd"/>
-      <w:r>
-        <w:rPr>
-          <w:rFonts w:ascii="Courier New" w:hAnsi="Courier New" w:cs="Courier New"/>
-        </w:rPr>
-        <w:t xml:space="preserve"> in </w:t>
-      </w:r>
-      <w:proofErr w:type="spellStart"/>
-      <w:r>
-        <w:rPr>
-          <w:rFonts w:ascii="Courier New" w:hAnsi="Courier New" w:cs="Courier New"/>
-        </w:rPr>
-        <w:t>1:nrow</w:t>
-      </w:r>
-      <w:proofErr w:type="spellEnd"/>
-      <w:r>
-        <w:rPr>
-          <w:rFonts w:ascii="Courier New" w:hAnsi="Courier New" w:cs="Courier New"/>
-        </w:rPr>
-        <w:t>(</w:t>
-      </w:r>
-      <w:proofErr w:type="spellStart"/>
-      <w:r>
-        <w:rPr>
-          <w:rFonts w:ascii="Courier New" w:hAnsi="Courier New" w:cs="Courier New"/>
-        </w:rPr>
-        <w:t>Negatives_Mother</w:t>
-      </w:r>
-      <w:proofErr w:type="spellEnd"/>
-      <w:r>
-        <w:rPr>
-          <w:rFonts w:ascii="Courier New" w:hAnsi="Courier New" w:cs="Courier New"/>
-        </w:rPr>
-        <w:t>)){</w:t>
-      </w:r>
-    </w:p>
-    <w:p>
-      <w:pPr>
-        <w:spacing w:after="0" w:line="240" w:lineRule="auto"/>
-        <w:rPr>
-          <w:rFonts w:ascii="Courier New" w:hAnsi="Courier New" w:cs="Courier New"/>
-        </w:rPr>
-      </w:pPr>
-      <w:r>
-        <w:rPr>
-          <w:rFonts w:ascii="Courier New" w:hAnsi="Courier New" w:cs="Courier New"/>
-        </w:rPr>
-        <w:t xml:space="preserve">    </w:t>
-      </w:r>
-      <w:proofErr w:type="spellStart"/>
-      <w:r>
-        <w:rPr>
-          <w:rFonts w:ascii="Courier New" w:hAnsi="Courier New" w:cs="Courier New"/>
-        </w:rPr>
-        <w:t>loglik</w:t>
-      </w:r>
-      <w:proofErr w:type="spellEnd"/>
-      <w:r>
-        <w:rPr>
-          <w:rFonts w:ascii="Courier New" w:hAnsi="Courier New" w:cs="Courier New"/>
-        </w:rPr>
-        <w:t xml:space="preserve"> = </w:t>
-      </w:r>
-      <w:proofErr w:type="spellStart"/>
-      <w:r>
-        <w:rPr>
-          <w:rFonts w:ascii="Courier New" w:hAnsi="Courier New" w:cs="Courier New"/>
-        </w:rPr>
-        <w:t>loglik</w:t>
-      </w:r>
-      <w:proofErr w:type="spellEnd"/>
-      <w:r>
-        <w:rPr>
-          <w:rFonts w:ascii="Courier New" w:hAnsi="Courier New" w:cs="Courier New"/>
-        </w:rPr>
-        <w:t xml:space="preserve"> + </w:t>
-      </w:r>
-      <w:proofErr w:type="spellStart"/>
-      <w:r>
-        <w:rPr>
-          <w:rFonts w:ascii="Courier New" w:hAnsi="Courier New" w:cs="Courier New"/>
-        </w:rPr>
-        <w:t>Negatives_</w:t>
-      </w:r>
-      <w:proofErr w:type="gramStart"/>
-      <w:r>
-        <w:rPr>
-          <w:rFonts w:ascii="Courier New" w:hAnsi="Courier New" w:cs="Courier New"/>
-        </w:rPr>
-        <w:t>Mother</w:t>
-      </w:r>
-      <w:proofErr w:type="spellEnd"/>
-      <w:r>
-        <w:rPr>
-          <w:rFonts w:ascii="Courier New" w:hAnsi="Courier New" w:cs="Courier New"/>
-        </w:rPr>
-        <w:t>[</w:t>
-      </w:r>
-      <w:proofErr w:type="spellStart"/>
-      <w:proofErr w:type="gramEnd"/>
-      <w:r>
-        <w:rPr>
-          <w:rFonts w:ascii="Courier New" w:hAnsi="Courier New" w:cs="Courier New"/>
-        </w:rPr>
-        <w:t>irow</w:t>
-      </w:r>
-      <w:proofErr w:type="spellEnd"/>
-      <w:r>
-        <w:rPr>
-          <w:rFonts w:ascii="Courier New" w:hAnsi="Courier New" w:cs="Courier New"/>
-        </w:rPr>
-        <w:t xml:space="preserve">, 3] * log(1 - </w:t>
-      </w:r>
-      <w:proofErr w:type="spellStart"/>
-      <w:r>
-        <w:rPr>
-          <w:rFonts w:ascii="Courier New" w:hAnsi="Courier New" w:cs="Courier New"/>
-        </w:rPr>
-        <w:t>P$P_Mother</w:t>
-      </w:r>
-      <w:proofErr w:type="spellEnd"/>
-      <w:r>
-        <w:rPr>
-          <w:rFonts w:ascii="Courier New" w:hAnsi="Courier New" w:cs="Courier New"/>
-        </w:rPr>
-        <w:t>[</w:t>
-      </w:r>
-      <w:proofErr w:type="spellStart"/>
-      <w:r>
-        <w:rPr>
-          <w:rFonts w:ascii="Courier New" w:hAnsi="Courier New" w:cs="Courier New"/>
-        </w:rPr>
-        <w:t>Negatives_Mother</w:t>
-      </w:r>
-      <w:proofErr w:type="spellEnd"/>
-      <w:r>
-        <w:rPr>
-          <w:rFonts w:ascii="Courier New" w:hAnsi="Courier New" w:cs="Courier New"/>
-        </w:rPr>
-        <w:t>[</w:t>
-      </w:r>
-      <w:proofErr w:type="spellStart"/>
-      <w:r>
-        <w:rPr>
-          <w:rFonts w:ascii="Courier New" w:hAnsi="Courier New" w:cs="Courier New"/>
-        </w:rPr>
-        <w:t>irow</w:t>
-      </w:r>
-      <w:proofErr w:type="spellEnd"/>
-      <w:r>
-        <w:rPr>
-          <w:rFonts w:ascii="Courier New" w:hAnsi="Courier New" w:cs="Courier New"/>
-        </w:rPr>
-        <w:t xml:space="preserve">, 1], </w:t>
-      </w:r>
-      <w:proofErr w:type="spellStart"/>
-      <w:r>
-        <w:rPr>
-          <w:rFonts w:ascii="Courier New" w:hAnsi="Courier New" w:cs="Courier New"/>
-        </w:rPr>
-        <w:t>Negatives_Mother</w:t>
-      </w:r>
-      <w:proofErr w:type="spellEnd"/>
-      <w:r>
-        <w:rPr>
-          <w:rFonts w:ascii="Courier New" w:hAnsi="Courier New" w:cs="Courier New"/>
-        </w:rPr>
-        <w:t>[</w:t>
-      </w:r>
-      <w:proofErr w:type="spellStart"/>
-      <w:r>
-        <w:rPr>
-          <w:rFonts w:ascii="Courier New" w:hAnsi="Courier New" w:cs="Courier New"/>
-        </w:rPr>
-        <w:t>irow</w:t>
-      </w:r>
-      <w:proofErr w:type="spellEnd"/>
-      <w:r>
-        <w:rPr>
-          <w:rFonts w:ascii="Courier New" w:hAnsi="Courier New" w:cs="Courier New"/>
-        </w:rPr>
-        <w:t>, 2]])</w:t>
-      </w:r>
-    </w:p>
-    <w:p>
-      <w:pPr>
-        <w:spacing w:after="0" w:line="240" w:lineRule="auto"/>
-        <w:rPr>
-          <w:rFonts w:ascii="Courier New" w:hAnsi="Courier New" w:cs="Courier New"/>
-        </w:rPr>
-      </w:pPr>
-      <w:r>
-        <w:rPr>
-          <w:rFonts w:ascii="Courier New" w:hAnsi="Courier New" w:cs="Courier New"/>
-        </w:rPr>
-        <w:t xml:space="preserve">  }</w:t>
-      </w:r>
-    </w:p>
-    <w:p>
-      <w:pPr>
-        <w:spacing w:after="0" w:line="240" w:lineRule="auto"/>
-        <w:rPr>
-          <w:rFonts w:ascii="Courier New" w:hAnsi="Courier New" w:cs="Courier New"/>
-        </w:rPr>
-      </w:pPr>
-      <w:r>
-        <w:rPr>
-          <w:rFonts w:ascii="Courier New" w:hAnsi="Courier New" w:cs="Courier New"/>
-        </w:rPr>
-        <w:t xml:space="preserve">  </w:t>
-      </w:r>
-      <w:proofErr w:type="gramStart"/>
-      <w:r>
-        <w:rPr>
-          <w:rFonts w:ascii="Courier New" w:hAnsi="Courier New" w:cs="Courier New"/>
-        </w:rPr>
-        <w:t>for(</w:t>
-      </w:r>
-      <w:proofErr w:type="spellStart"/>
-      <w:proofErr w:type="gramEnd"/>
-      <w:r>
-        <w:rPr>
-          <w:rFonts w:ascii="Courier New" w:hAnsi="Courier New" w:cs="Courier New"/>
-        </w:rPr>
-        <w:t>irow</w:t>
-      </w:r>
-      <w:proofErr w:type="spellEnd"/>
-      <w:r>
-        <w:rPr>
-          <w:rFonts w:ascii="Courier New" w:hAnsi="Courier New" w:cs="Courier New"/>
-        </w:rPr>
-        <w:t xml:space="preserve"> in </w:t>
-      </w:r>
-      <w:proofErr w:type="spellStart"/>
-      <w:r>
-        <w:rPr>
-          <w:rFonts w:ascii="Courier New" w:hAnsi="Courier New" w:cs="Courier New"/>
-        </w:rPr>
-        <w:t>1:nrow</w:t>
-      </w:r>
-      <w:proofErr w:type="spellEnd"/>
-      <w:r>
-        <w:rPr>
-          <w:rFonts w:ascii="Courier New" w:hAnsi="Courier New" w:cs="Courier New"/>
-        </w:rPr>
-        <w:t>(</w:t>
-      </w:r>
-      <w:proofErr w:type="spellStart"/>
-      <w:r>
-        <w:rPr>
-          <w:rFonts w:ascii="Courier New" w:hAnsi="Courier New" w:cs="Courier New"/>
-        </w:rPr>
-        <w:t>Negatives_Father</w:t>
-      </w:r>
-      <w:proofErr w:type="spellEnd"/>
-      <w:r>
-        <w:rPr>
-          <w:rFonts w:ascii="Courier New" w:hAnsi="Courier New" w:cs="Courier New"/>
-        </w:rPr>
-        <w:t>)){</w:t>
-      </w:r>
-    </w:p>
-    <w:p>
-      <w:pPr>
-        <w:spacing w:after="0" w:line="240" w:lineRule="auto"/>
-        <w:rPr>
-          <w:rFonts w:ascii="Courier New" w:hAnsi="Courier New" w:cs="Courier New"/>
-        </w:rPr>
-      </w:pPr>
-      <w:r>
-        <w:rPr>
-          <w:rFonts w:ascii="Courier New" w:hAnsi="Courier New" w:cs="Courier New"/>
-        </w:rPr>
-        <w:t xml:space="preserve">    </w:t>
-      </w:r>
-      <w:proofErr w:type="spellStart"/>
-      <w:r>
-        <w:rPr>
-          <w:rFonts w:ascii="Courier New" w:hAnsi="Courier New" w:cs="Courier New"/>
-        </w:rPr>
-        <w:t>loglik</w:t>
-      </w:r>
-      <w:proofErr w:type="spellEnd"/>
-      <w:r>
-        <w:rPr>
-          <w:rFonts w:ascii="Courier New" w:hAnsi="Courier New" w:cs="Courier New"/>
-        </w:rPr>
-        <w:t xml:space="preserve"> = </w:t>
-      </w:r>
-      <w:proofErr w:type="spellStart"/>
-      <w:r>
-        <w:rPr>
-          <w:rFonts w:ascii="Courier New" w:hAnsi="Courier New" w:cs="Courier New"/>
-        </w:rPr>
-        <w:t>loglik</w:t>
-      </w:r>
-      <w:proofErr w:type="spellEnd"/>
-      <w:r>
-        <w:rPr>
-          <w:rFonts w:ascii="Courier New" w:hAnsi="Courier New" w:cs="Courier New"/>
-        </w:rPr>
-        <w:t xml:space="preserve"> + </w:t>
-      </w:r>
-      <w:proofErr w:type="spellStart"/>
-      <w:r>
-        <w:rPr>
-          <w:rFonts w:ascii="Courier New" w:hAnsi="Courier New" w:cs="Courier New"/>
-        </w:rPr>
-        <w:t>Negatives_</w:t>
-      </w:r>
-      <w:proofErr w:type="gramStart"/>
-      <w:r>
-        <w:rPr>
-          <w:rFonts w:ascii="Courier New" w:hAnsi="Courier New" w:cs="Courier New"/>
-        </w:rPr>
-        <w:t>Father</w:t>
-      </w:r>
-      <w:proofErr w:type="spellEnd"/>
-      <w:r>
-        <w:rPr>
-          <w:rFonts w:ascii="Courier New" w:hAnsi="Courier New" w:cs="Courier New"/>
-        </w:rPr>
-        <w:t>[</w:t>
-      </w:r>
-      <w:proofErr w:type="spellStart"/>
-      <w:proofErr w:type="gramEnd"/>
-      <w:r>
-        <w:rPr>
-          <w:rFonts w:ascii="Courier New" w:hAnsi="Courier New" w:cs="Courier New"/>
-        </w:rPr>
-        <w:t>irow</w:t>
-      </w:r>
-      <w:proofErr w:type="spellEnd"/>
-      <w:r>
-        <w:rPr>
-          <w:rFonts w:ascii="Courier New" w:hAnsi="Courier New" w:cs="Courier New"/>
-        </w:rPr>
-        <w:t xml:space="preserve">, 3] * log(1 - </w:t>
-      </w:r>
-      <w:proofErr w:type="spellStart"/>
-      <w:r>
-        <w:rPr>
-          <w:rFonts w:ascii="Courier New" w:hAnsi="Courier New" w:cs="Courier New"/>
-        </w:rPr>
-        <w:t>P$P_Father</w:t>
-      </w:r>
-      <w:proofErr w:type="spellEnd"/>
-      <w:r>
-        <w:rPr>
-          <w:rFonts w:ascii="Courier New" w:hAnsi="Courier New" w:cs="Courier New"/>
-        </w:rPr>
-        <w:t>[</w:t>
-      </w:r>
-      <w:proofErr w:type="spellStart"/>
-      <w:r>
-        <w:rPr>
-          <w:rFonts w:ascii="Courier New" w:hAnsi="Courier New" w:cs="Courier New"/>
-        </w:rPr>
-        <w:t>Negatives_Father</w:t>
-      </w:r>
-      <w:proofErr w:type="spellEnd"/>
-      <w:r>
-        <w:rPr>
-          <w:rFonts w:ascii="Courier New" w:hAnsi="Courier New" w:cs="Courier New"/>
-        </w:rPr>
-        <w:t>[</w:t>
-      </w:r>
-      <w:proofErr w:type="spellStart"/>
-      <w:r>
-        <w:rPr>
-          <w:rFonts w:ascii="Courier New" w:hAnsi="Courier New" w:cs="Courier New"/>
-        </w:rPr>
-        <w:t>irow</w:t>
-      </w:r>
-      <w:proofErr w:type="spellEnd"/>
-      <w:r>
-        <w:rPr>
-          <w:rFonts w:ascii="Courier New" w:hAnsi="Courier New" w:cs="Courier New"/>
-        </w:rPr>
-        <w:t xml:space="preserve">, 1], </w:t>
-      </w:r>
-      <w:proofErr w:type="spellStart"/>
-      <w:r>
-        <w:rPr>
-          <w:rFonts w:ascii="Courier New" w:hAnsi="Courier New" w:cs="Courier New"/>
-        </w:rPr>
-        <w:t>Negatives_Father</w:t>
-      </w:r>
-      <w:proofErr w:type="spellEnd"/>
-      <w:r>
-        <w:rPr>
-          <w:rFonts w:ascii="Courier New" w:hAnsi="Courier New" w:cs="Courier New"/>
-        </w:rPr>
-        <w:t>[</w:t>
-      </w:r>
-      <w:proofErr w:type="spellStart"/>
-      <w:r>
-        <w:rPr>
-          <w:rFonts w:ascii="Courier New" w:hAnsi="Courier New" w:cs="Courier New"/>
-        </w:rPr>
-        <w:t>irow</w:t>
-      </w:r>
-      <w:proofErr w:type="spellEnd"/>
-      <w:r>
-        <w:rPr>
-          <w:rFonts w:ascii="Courier New" w:hAnsi="Courier New" w:cs="Courier New"/>
-        </w:rPr>
-        <w:t>, 2]])</w:t>
+        <w:t xml:space="preserve">  for(irow in 1:nrow(Pairs_Father)){    loglik = loglik + Pairs_Father[irow, 3] * log(P$P_Father[Pairs_Father[irow, 1], Pairs_Father[irow, 2]])</w:t>
       </w:r>
     </w:p>
     <w:p>
@@ -6317,481 +4412,12 @@
           <w:rFonts w:ascii="Courier New" w:hAnsi="Courier New" w:cs="Courier New"/>
         </w:rPr>
       </w:pPr>
-    </w:p>
-    <w:p>
-      <w:pPr>
-        <w:spacing w:after="0" w:line="240" w:lineRule="auto"/>
-        <w:rPr>
-          <w:rFonts w:ascii="Courier New" w:hAnsi="Courier New" w:cs="Courier New"/>
-        </w:rPr>
-      </w:pPr>
-      <w:r>
-        <w:rPr>
-          <w:rFonts w:ascii="Courier New" w:hAnsi="Courier New" w:cs="Courier New"/>
-        </w:rPr>
-        <w:t xml:space="preserve">  #</w:t>
-      </w:r>
-      <w:proofErr w:type="gramStart"/>
-      <w:r>
-        <w:rPr>
-          <w:rFonts w:ascii="Courier New" w:hAnsi="Courier New" w:cs="Courier New"/>
-        </w:rPr>
-        <w:t>likelihood</w:t>
-      </w:r>
-      <w:proofErr w:type="gramEnd"/>
-      <w:r>
-        <w:rPr>
-          <w:rFonts w:ascii="Courier New" w:hAnsi="Courier New" w:cs="Courier New"/>
-        </w:rPr>
-        <w:t xml:space="preserve"> contributions for positive comparisons</w:t>
-      </w:r>
-    </w:p>
-    <w:p>
-      <w:pPr>
-        <w:spacing w:after="0" w:line="240" w:lineRule="auto"/>
-        <w:rPr>
-          <w:rFonts w:ascii="Courier New" w:hAnsi="Courier New" w:cs="Courier New"/>
-        </w:rPr>
-      </w:pPr>
-      <w:r>
-        <w:rPr>
-          <w:rFonts w:ascii="Courier New" w:hAnsi="Courier New" w:cs="Courier New"/>
-        </w:rPr>
-        <w:t xml:space="preserve">  </w:t>
-      </w:r>
-      <w:proofErr w:type="gramStart"/>
-      <w:r>
-        <w:rPr>
-          <w:rFonts w:ascii="Courier New" w:hAnsi="Courier New" w:cs="Courier New"/>
-        </w:rPr>
-        <w:t>for(</w:t>
-      </w:r>
-      <w:proofErr w:type="spellStart"/>
-      <w:proofErr w:type="gramEnd"/>
-      <w:r>
-        <w:rPr>
-          <w:rFonts w:ascii="Courier New" w:hAnsi="Courier New" w:cs="Courier New"/>
-        </w:rPr>
-        <w:t>irow</w:t>
-      </w:r>
-      <w:proofErr w:type="spellEnd"/>
-      <w:r>
-        <w:rPr>
-          <w:rFonts w:ascii="Courier New" w:hAnsi="Courier New" w:cs="Courier New"/>
-        </w:rPr>
-        <w:t xml:space="preserve"> in </w:t>
-      </w:r>
-      <w:proofErr w:type="spellStart"/>
-      <w:r>
-        <w:rPr>
-          <w:rFonts w:ascii="Courier New" w:hAnsi="Courier New" w:cs="Courier New"/>
-        </w:rPr>
-        <w:t>1:nrow</w:t>
-      </w:r>
-      <w:proofErr w:type="spellEnd"/>
-      <w:r>
-        <w:rPr>
-          <w:rFonts w:ascii="Courier New" w:hAnsi="Courier New" w:cs="Courier New"/>
-        </w:rPr>
-        <w:t>(</w:t>
-      </w:r>
-      <w:proofErr w:type="spellStart"/>
-      <w:r>
-        <w:rPr>
-          <w:rFonts w:ascii="Courier New" w:hAnsi="Courier New" w:cs="Courier New"/>
-        </w:rPr>
-        <w:t>Pairs_Mother</w:t>
-      </w:r>
-      <w:proofErr w:type="spellEnd"/>
-      <w:r>
-        <w:rPr>
-          <w:rFonts w:ascii="Courier New" w:hAnsi="Courier New" w:cs="Courier New"/>
-        </w:rPr>
-        <w:t>)){</w:t>
-      </w:r>
-    </w:p>
-    <w:p>
-      <w:pPr>
-        <w:spacing w:after="0" w:line="240" w:lineRule="auto"/>
-        <w:rPr>
-          <w:rFonts w:ascii="Courier New" w:hAnsi="Courier New" w:cs="Courier New"/>
-        </w:rPr>
-      </w:pPr>
-      <w:proofErr w:type="spellStart"/>
-      <w:r>
-        <w:rPr>
-          <w:rFonts w:ascii="Courier New" w:hAnsi="Courier New" w:cs="Courier New"/>
-        </w:rPr>
-        <w:t>loglik</w:t>
-      </w:r>
-      <w:proofErr w:type="spellEnd"/>
-      <w:r>
-        <w:rPr>
-          <w:rFonts w:ascii="Courier New" w:hAnsi="Courier New" w:cs="Courier New"/>
-        </w:rPr>
-        <w:t xml:space="preserve"> = </w:t>
-      </w:r>
-      <w:proofErr w:type="spellStart"/>
-      <w:r>
-        <w:rPr>
-          <w:rFonts w:ascii="Courier New" w:hAnsi="Courier New" w:cs="Courier New"/>
-        </w:rPr>
-        <w:t>loglik</w:t>
-      </w:r>
-      <w:proofErr w:type="spellEnd"/>
-      <w:r>
-        <w:rPr>
-          <w:rFonts w:ascii="Courier New" w:hAnsi="Courier New" w:cs="Courier New"/>
-        </w:rPr>
-        <w:t xml:space="preserve"> + </w:t>
-      </w:r>
-      <w:proofErr w:type="spellStart"/>
-      <w:r>
-        <w:rPr>
-          <w:rFonts w:ascii="Courier New" w:hAnsi="Courier New" w:cs="Courier New"/>
-        </w:rPr>
-        <w:t>Pairs_</w:t>
-      </w:r>
-      <w:proofErr w:type="gramStart"/>
-      <w:r>
-        <w:rPr>
-          <w:rFonts w:ascii="Courier New" w:hAnsi="Courier New" w:cs="Courier New"/>
-        </w:rPr>
-        <w:t>Mother</w:t>
-      </w:r>
-      <w:proofErr w:type="spellEnd"/>
-      <w:r>
-        <w:rPr>
-          <w:rFonts w:ascii="Courier New" w:hAnsi="Courier New" w:cs="Courier New"/>
-        </w:rPr>
-        <w:t>[</w:t>
-      </w:r>
-      <w:proofErr w:type="spellStart"/>
-      <w:proofErr w:type="gramEnd"/>
-      <w:r>
-        <w:rPr>
-          <w:rFonts w:ascii="Courier New" w:hAnsi="Courier New" w:cs="Courier New"/>
-        </w:rPr>
-        <w:t>irow</w:t>
-      </w:r>
-      <w:proofErr w:type="spellEnd"/>
-      <w:r>
-        <w:rPr>
-          <w:rFonts w:ascii="Courier New" w:hAnsi="Courier New" w:cs="Courier New"/>
-        </w:rPr>
-        <w:t>, 3] * log(</w:t>
-      </w:r>
-      <w:proofErr w:type="spellStart"/>
-      <w:r>
-        <w:rPr>
-          <w:rFonts w:ascii="Courier New" w:hAnsi="Courier New" w:cs="Courier New"/>
-        </w:rPr>
-        <w:t>P$P_Mother</w:t>
-      </w:r>
-      <w:proofErr w:type="spellEnd"/>
-      <w:r>
-        <w:rPr>
-          <w:rFonts w:ascii="Courier New" w:hAnsi="Courier New" w:cs="Courier New"/>
-        </w:rPr>
-        <w:t>[</w:t>
-      </w:r>
-      <w:proofErr w:type="spellStart"/>
-      <w:r>
-        <w:rPr>
-          <w:rFonts w:ascii="Courier New" w:hAnsi="Courier New" w:cs="Courier New"/>
-        </w:rPr>
-        <w:t>Pairs_Mother</w:t>
-      </w:r>
-      <w:proofErr w:type="spellEnd"/>
-      <w:r>
-        <w:rPr>
-          <w:rFonts w:ascii="Courier New" w:hAnsi="Courier New" w:cs="Courier New"/>
-        </w:rPr>
-        <w:t>[</w:t>
-      </w:r>
-      <w:proofErr w:type="spellStart"/>
-      <w:r>
-        <w:rPr>
-          <w:rFonts w:ascii="Courier New" w:hAnsi="Courier New" w:cs="Courier New"/>
-        </w:rPr>
-        <w:t>irow</w:t>
-      </w:r>
-      <w:proofErr w:type="spellEnd"/>
-      <w:r>
-        <w:rPr>
-          <w:rFonts w:ascii="Courier New" w:hAnsi="Courier New" w:cs="Courier New"/>
-        </w:rPr>
-        <w:t xml:space="preserve">, 1], </w:t>
-      </w:r>
-      <w:proofErr w:type="spellStart"/>
-      <w:r>
-        <w:rPr>
-          <w:rFonts w:ascii="Courier New" w:hAnsi="Courier New" w:cs="Courier New"/>
-        </w:rPr>
-        <w:t>Pairs_Mother</w:t>
-      </w:r>
-      <w:proofErr w:type="spellEnd"/>
-      <w:r>
-        <w:rPr>
-          <w:rFonts w:ascii="Courier New" w:hAnsi="Courier New" w:cs="Courier New"/>
-        </w:rPr>
-        <w:t>[</w:t>
-      </w:r>
-      <w:proofErr w:type="spellStart"/>
-      <w:r>
-        <w:rPr>
-          <w:rFonts w:ascii="Courier New" w:hAnsi="Courier New" w:cs="Courier New"/>
-        </w:rPr>
-        <w:t>irow</w:t>
-      </w:r>
-      <w:proofErr w:type="spellEnd"/>
-      <w:r>
-        <w:rPr>
-          <w:rFonts w:ascii="Courier New" w:hAnsi="Courier New" w:cs="Courier New"/>
-        </w:rPr>
-        <w:t>, 2]])</w:t>
-      </w:r>
-    </w:p>
-    <w:p>
-      <w:pPr>
-        <w:spacing w:after="0" w:line="240" w:lineRule="auto"/>
-        <w:rPr>
-          <w:rFonts w:ascii="Courier New" w:hAnsi="Courier New" w:cs="Courier New"/>
-        </w:rPr>
-      </w:pPr>
-      <w:r>
-        <w:rPr>
-          <w:rFonts w:ascii="Courier New" w:hAnsi="Courier New" w:cs="Courier New"/>
-        </w:rPr>
-        <w:t xml:space="preserve">  }</w:t>
-      </w:r>
-    </w:p>
-    <w:p>
-      <w:pPr>
-        <w:spacing w:after="0" w:line="240" w:lineRule="auto"/>
-        <w:rPr>
-          <w:rFonts w:ascii="Courier New" w:hAnsi="Courier New" w:cs="Courier New"/>
-        </w:rPr>
-      </w:pPr>
-      <w:r>
-        <w:rPr>
-          <w:rFonts w:ascii="Courier New" w:hAnsi="Courier New" w:cs="Courier New"/>
-        </w:rPr>
-        <w:lastRenderedPageBreak/>
-        <w:t xml:space="preserve">  </w:t>
-      </w:r>
-      <w:proofErr w:type="gramStart"/>
-      <w:r>
-        <w:rPr>
-          <w:rFonts w:ascii="Courier New" w:hAnsi="Courier New" w:cs="Courier New"/>
-        </w:rPr>
-        <w:t>for(</w:t>
-      </w:r>
-      <w:proofErr w:type="spellStart"/>
-      <w:proofErr w:type="gramEnd"/>
-      <w:r>
-        <w:rPr>
-          <w:rFonts w:ascii="Courier New" w:hAnsi="Courier New" w:cs="Courier New"/>
-        </w:rPr>
-        <w:t>irow</w:t>
-      </w:r>
-      <w:proofErr w:type="spellEnd"/>
-      <w:r>
-        <w:rPr>
-          <w:rFonts w:ascii="Courier New" w:hAnsi="Courier New" w:cs="Courier New"/>
-        </w:rPr>
-        <w:t xml:space="preserve"> in </w:t>
-      </w:r>
-      <w:proofErr w:type="spellStart"/>
-      <w:r>
-        <w:rPr>
-          <w:rFonts w:ascii="Courier New" w:hAnsi="Courier New" w:cs="Courier New"/>
-        </w:rPr>
-        <w:t>1:nrow</w:t>
-      </w:r>
-      <w:proofErr w:type="spellEnd"/>
-      <w:r>
-        <w:rPr>
-          <w:rFonts w:ascii="Courier New" w:hAnsi="Courier New" w:cs="Courier New"/>
-        </w:rPr>
-        <w:t>(</w:t>
-      </w:r>
-      <w:proofErr w:type="spellStart"/>
-      <w:r>
-        <w:rPr>
-          <w:rFonts w:ascii="Courier New" w:hAnsi="Courier New" w:cs="Courier New"/>
-        </w:rPr>
-        <w:t>Pairs_Father</w:t>
-      </w:r>
-      <w:proofErr w:type="spellEnd"/>
-      <w:r>
-        <w:rPr>
-          <w:rFonts w:ascii="Courier New" w:hAnsi="Courier New" w:cs="Courier New"/>
-        </w:rPr>
-        <w:t xml:space="preserve">)){    </w:t>
-      </w:r>
-      <w:proofErr w:type="spellStart"/>
-      <w:r>
-        <w:rPr>
-          <w:rFonts w:ascii="Courier New" w:hAnsi="Courier New" w:cs="Courier New"/>
-        </w:rPr>
-        <w:t>loglik</w:t>
-      </w:r>
-      <w:proofErr w:type="spellEnd"/>
-      <w:r>
-        <w:rPr>
-          <w:rFonts w:ascii="Courier New" w:hAnsi="Courier New" w:cs="Courier New"/>
-        </w:rPr>
-        <w:t xml:space="preserve"> = </w:t>
-      </w:r>
-      <w:proofErr w:type="spellStart"/>
-      <w:r>
-        <w:rPr>
-          <w:rFonts w:ascii="Courier New" w:hAnsi="Courier New" w:cs="Courier New"/>
-        </w:rPr>
-        <w:t>loglik</w:t>
-      </w:r>
-      <w:proofErr w:type="spellEnd"/>
-      <w:r>
-        <w:rPr>
-          <w:rFonts w:ascii="Courier New" w:hAnsi="Courier New" w:cs="Courier New"/>
-        </w:rPr>
-        <w:t xml:space="preserve"> + </w:t>
-      </w:r>
-      <w:proofErr w:type="spellStart"/>
-      <w:r>
-        <w:rPr>
-          <w:rFonts w:ascii="Courier New" w:hAnsi="Courier New" w:cs="Courier New"/>
-        </w:rPr>
-        <w:t>Pairs_Father</w:t>
-      </w:r>
-      <w:proofErr w:type="spellEnd"/>
-      <w:r>
-        <w:rPr>
-          <w:rFonts w:ascii="Courier New" w:hAnsi="Courier New" w:cs="Courier New"/>
-        </w:rPr>
-        <w:t>[</w:t>
-      </w:r>
-      <w:proofErr w:type="spellStart"/>
-      <w:r>
-        <w:rPr>
-          <w:rFonts w:ascii="Courier New" w:hAnsi="Courier New" w:cs="Courier New"/>
-        </w:rPr>
-        <w:t>irow</w:t>
-      </w:r>
-      <w:proofErr w:type="spellEnd"/>
-      <w:r>
-        <w:rPr>
-          <w:rFonts w:ascii="Courier New" w:hAnsi="Courier New" w:cs="Courier New"/>
-        </w:rPr>
-        <w:t>, 3] * log(</w:t>
-      </w:r>
-      <w:proofErr w:type="spellStart"/>
-      <w:r>
-        <w:rPr>
-          <w:rFonts w:ascii="Courier New" w:hAnsi="Courier New" w:cs="Courier New"/>
-        </w:rPr>
-        <w:t>P$P_Father</w:t>
-      </w:r>
-      <w:proofErr w:type="spellEnd"/>
-      <w:r>
-        <w:rPr>
-          <w:rFonts w:ascii="Courier New" w:hAnsi="Courier New" w:cs="Courier New"/>
-        </w:rPr>
-        <w:t>[</w:t>
-      </w:r>
-      <w:proofErr w:type="spellStart"/>
-      <w:r>
-        <w:rPr>
-          <w:rFonts w:ascii="Courier New" w:hAnsi="Courier New" w:cs="Courier New"/>
-        </w:rPr>
-        <w:t>Pairs_Father</w:t>
-      </w:r>
-      <w:proofErr w:type="spellEnd"/>
-      <w:r>
-        <w:rPr>
-          <w:rFonts w:ascii="Courier New" w:hAnsi="Courier New" w:cs="Courier New"/>
-        </w:rPr>
-        <w:t>[</w:t>
-      </w:r>
-      <w:proofErr w:type="spellStart"/>
-      <w:r>
-        <w:rPr>
-          <w:rFonts w:ascii="Courier New" w:hAnsi="Courier New" w:cs="Courier New"/>
-        </w:rPr>
-        <w:t>irow</w:t>
-      </w:r>
-      <w:proofErr w:type="spellEnd"/>
-      <w:r>
-        <w:rPr>
-          <w:rFonts w:ascii="Courier New" w:hAnsi="Courier New" w:cs="Courier New"/>
-        </w:rPr>
-        <w:t xml:space="preserve">, 1], </w:t>
-      </w:r>
-      <w:proofErr w:type="spellStart"/>
-      <w:r>
-        <w:rPr>
-          <w:rFonts w:ascii="Courier New" w:hAnsi="Courier New" w:cs="Courier New"/>
-        </w:rPr>
-        <w:t>Pairs_Father</w:t>
-      </w:r>
-      <w:proofErr w:type="spellEnd"/>
-      <w:r>
-        <w:rPr>
-          <w:rFonts w:ascii="Courier New" w:hAnsi="Courier New" w:cs="Courier New"/>
-        </w:rPr>
-        <w:t>[</w:t>
-      </w:r>
-      <w:proofErr w:type="spellStart"/>
-      <w:r>
-        <w:rPr>
-          <w:rFonts w:ascii="Courier New" w:hAnsi="Courier New" w:cs="Courier New"/>
-        </w:rPr>
-        <w:t>irow</w:t>
-      </w:r>
-      <w:proofErr w:type="spellEnd"/>
-      <w:r>
-        <w:rPr>
-          <w:rFonts w:ascii="Courier New" w:hAnsi="Courier New" w:cs="Courier New"/>
-        </w:rPr>
-        <w:t>, 2]])</w:t>
-      </w:r>
-    </w:p>
-    <w:p>
-      <w:pPr>
-        <w:spacing w:after="0" w:line="240" w:lineRule="auto"/>
-        <w:rPr>
-          <w:rFonts w:ascii="Courier New" w:hAnsi="Courier New" w:cs="Courier New"/>
-        </w:rPr>
-      </w:pPr>
-      <w:r>
-        <w:rPr>
-          <w:rFonts w:ascii="Courier New" w:hAnsi="Courier New" w:cs="Courier New"/>
-        </w:rPr>
-        <w:t xml:space="preserve">  }  </w:t>
-      </w:r>
-    </w:p>
-    <w:p>
-      <w:pPr>
-        <w:spacing w:after="0" w:line="240" w:lineRule="auto"/>
-        <w:rPr>
-          <w:rFonts w:ascii="Courier New" w:hAnsi="Courier New" w:cs="Courier New"/>
-        </w:rPr>
-      </w:pPr>
-      <w:r>
-        <w:rPr>
-          <w:rFonts w:ascii="Courier New" w:hAnsi="Courier New" w:cs="Courier New"/>
-        </w:rPr>
-        <w:t xml:space="preserve">  -</w:t>
-      </w:r>
-      <w:proofErr w:type="spellStart"/>
-      <w:r>
-        <w:rPr>
-          <w:rFonts w:ascii="Courier New" w:hAnsi="Courier New" w:cs="Courier New"/>
-        </w:rPr>
-        <w:t>loglik</w:t>
-      </w:r>
-      <w:proofErr w:type="spellEnd"/>
+      <w:r>
+        <w:rPr>
+          <w:rFonts w:ascii="Courier New" w:hAnsi="Courier New" w:cs="Courier New"/>
+        </w:rPr>
+        <w:t xml:space="preserve">  -loglik</w:t>
+      </w:r>
     </w:p>
     <w:p>
       <w:pPr>
@@ -6859,15 +4485,7 @@
         <w:t xml:space="preserve"> a Leslie Matrix</w:t>
       </w:r>
       <w:r>
-        <w:t xml:space="preserve">, where kinship was assigned based on the probabilities specified in the </w:t>
-      </w:r>
-      <w:proofErr w:type="spellStart"/>
-      <w:r>
-        <w:t>CKMR</w:t>
-      </w:r>
-      <w:proofErr w:type="spellEnd"/>
-      <w:r>
-        <w:t xml:space="preserve"> model</w:t>
+        <w:t>, where kinship was assigned based on the probabilities specified in the CKMR model</w:t>
       </w:r>
       <w:r>
         <w:t xml:space="preserve"> (Figure 1)</w:t>
@@ -7067,15 +4685,7 @@
         <w:t>life histories</w:t>
       </w:r>
       <w:r>
-        <w:t xml:space="preserve"> and they all give positively biased estimates (Figure </w:t>
-      </w:r>
-      <w:proofErr w:type="spellStart"/>
-      <w:r>
-        <w:t>2A</w:t>
-      </w:r>
-      <w:proofErr w:type="spellEnd"/>
-      <w:r>
-        <w:t>).</w:t>
+        <w:t xml:space="preserve"> and they all give positively biased estimates (Figure 2A).</w:t>
       </w:r>
     </w:p>
     <w:p>
@@ -7276,29 +4886,8 @@
         </w:rPr>
         <w:t xml:space="preserve">Why? </w:t>
       </w:r>
-      <w:proofErr w:type="spellStart"/>
-      <w:r>
-        <w:t>CKMR</w:t>
-      </w:r>
-      <w:proofErr w:type="spellEnd"/>
-      <w:r>
-        <w:t xml:space="preserve"> assumes that the odds of sampling an individual are independent of that individual’s reproductive output. This forms the basis of the Expected Relative Reproductive Output (</w:t>
-      </w:r>
-      <w:proofErr w:type="spellStart"/>
-      <w:r>
-        <w:t>ERRO</w:t>
-      </w:r>
-      <w:proofErr w:type="spellEnd"/>
-      <w:r>
-        <w:t xml:space="preserve">) framework outlined in </w:t>
-      </w:r>
-      <w:proofErr w:type="spellStart"/>
-      <w:r>
-        <w:t>Bravington</w:t>
-      </w:r>
-      <w:proofErr w:type="spellEnd"/>
-      <w:r>
-        <w:t xml:space="preserve"> et. al. (2016). If multiple litter mates are included in the comparison, then the </w:t>
+      <w:r>
+        <w:t xml:space="preserve">CKMR assumes that the odds of sampling an individual are independent of that individual’s reproductive output. This forms the basis of the Expected Relative Reproductive Output (ERRO) framework outlined in Bravington et. al. (2016). If multiple litter mates are included in the comparison, then the </w:t>
       </w:r>
       <w:r>
         <w:t>kinship probabilities are dependent not just on the expected reproductive output, but also the variance.</w:t>
@@ -7371,15 +4960,7 @@
         <w:t xml:space="preserve">Why? </w:t>
       </w:r>
       <w:r>
-        <w:t xml:space="preserve">Using a </w:t>
-      </w:r>
-      <w:proofErr w:type="spellStart"/>
-      <w:r>
-        <w:t>CKMR</w:t>
-      </w:r>
-      <w:proofErr w:type="spellEnd"/>
-      <w:r>
-        <w:t xml:space="preserve"> model that relies on population growth (lambda) to set a single year for abundance estimation results in a model that is sensitive to the value of lambda. </w:t>
+        <w:t xml:space="preserve">Using a CKMR model that relies on population growth (lambda) to set a single year for abundance estimation results in a model that is sensitive to the value of lambda. </w:t>
       </w:r>
       <w:r>
         <w:t xml:space="preserve">But with a non-deterministic population, lambda varies </w:t>
@@ -7445,31 +5026,7 @@
         </w:numPr>
       </w:pPr>
       <w:r>
-        <w:t xml:space="preserve">values of lambda from </w:t>
-      </w:r>
-      <w:proofErr w:type="spellStart"/>
-      <w:r>
-        <w:t>obs_lambda</w:t>
-      </w:r>
-      <w:proofErr w:type="spellEnd"/>
-      <w:r>
-        <w:t>-0.</w:t>
-      </w:r>
-      <w:proofErr w:type="gramStart"/>
-      <w:r>
-        <w:t>01 :</w:t>
-      </w:r>
-      <w:proofErr w:type="gramEnd"/>
-      <w:r>
-        <w:t xml:space="preserve"> </w:t>
-      </w:r>
-      <w:proofErr w:type="spellStart"/>
-      <w:r>
-        <w:t>obs_lambda+0.01</w:t>
-      </w:r>
-      <w:proofErr w:type="spellEnd"/>
-      <w:r>
-        <w:t>, by = .002</w:t>
+        <w:t>values of lambda from obs_lambda-0.01 : obs_lambda+0.01, by = .002</w:t>
       </w:r>
     </w:p>
     <w:p>
@@ -7481,31 +5038,7 @@
         </w:numPr>
       </w:pPr>
       <w:r>
-        <w:t xml:space="preserve">values of survival from </w:t>
-      </w:r>
-      <w:proofErr w:type="spellStart"/>
-      <w:r>
-        <w:t>obs_survival</w:t>
-      </w:r>
-      <w:proofErr w:type="spellEnd"/>
-      <w:r>
-        <w:t>-.</w:t>
-      </w:r>
-      <w:proofErr w:type="gramStart"/>
-      <w:r>
-        <w:t>02 :</w:t>
-      </w:r>
-      <w:proofErr w:type="gramEnd"/>
-      <w:r>
-        <w:t xml:space="preserve"> </w:t>
-      </w:r>
-      <w:proofErr w:type="spellStart"/>
-      <w:r>
-        <w:t>obs_survival+0.02</w:t>
-      </w:r>
-      <w:proofErr w:type="spellEnd"/>
-      <w:r>
-        <w:t>, by = 0.01</w:t>
+        <w:t>values of survival from obs_survival-.02 : obs_survival+0.02, by = 0.01</w:t>
       </w:r>
     </w:p>
     <w:p>
@@ -7523,15 +5056,7 @@
     <w:p/>
     <w:p>
       <w:r>
-        <w:t xml:space="preserve">Taking post-breeding census </w:t>
-      </w:r>
-      <w:proofErr w:type="gramStart"/>
-      <w:r>
-        <w:t>i.e.</w:t>
-      </w:r>
-      <w:proofErr w:type="gramEnd"/>
-      <w:r>
-        <w:t xml:space="preserve"> age 0 individuals are included.</w:t>
+        <w:t>Taking post-breeding census i.e. age 0 individuals are included.</w:t>
       </w:r>
     </w:p>
     <w:p>
@@ -7546,15 +5071,7 @@
       </w:r>
       <w:r>
         <w:tab/>
-        <w:t xml:space="preserve">Sampling occurs from each </w:t>
-      </w:r>
-      <w:proofErr w:type="spellStart"/>
-      <w:r>
-        <w:t>dataframe</w:t>
-      </w:r>
-      <w:proofErr w:type="spellEnd"/>
-      <w:r>
-        <w:t xml:space="preserve"> after the entire simulation is run. </w:t>
+        <w:t xml:space="preserve">Sampling occurs from each dataframe after the entire simulation is run. </w:t>
       </w:r>
     </w:p>
     <w:p>

</xml_diff>